<commit_message>
Adicionando PPT e Index no Protótipo
</commit_message>
<xml_diff>
--- a/Documentos/Requisitos de Projeto/Documento de Requisitos.docx
+++ b/Documentos/Requisitos de Projeto/Documento de Requisitos.docx
@@ -49,7 +49,7 @@
           <w:sz w:val="24"/>
           <w:szCs w:val="24"/>
         </w:rPr>
-        <w:t>Mangás</w:t>
+        <w:t>Cartas</w:t>
       </w:r>
     </w:p>
     <w:p>
@@ -73,15 +73,31 @@
           <w:sz w:val="24"/>
           <w:szCs w:val="24"/>
         </w:rPr>
-        <w:t xml:space="preserve">RF0011    Cadastrar </w:t>
-      </w:r>
-      <w:r>
-        <w:rPr>
-          <w:rFonts w:ascii="Arial" w:hAnsi="Arial" w:cs="Arial"/>
-          <w:sz w:val="24"/>
-          <w:szCs w:val="24"/>
-        </w:rPr>
-        <w:t>mangá</w:t>
+        <w:t>RF0011</w:t>
+      </w:r>
+      <w:r>
+        <w:rPr>
+          <w:rFonts w:ascii="Arial" w:hAnsi="Arial" w:cs="Arial"/>
+          <w:sz w:val="24"/>
+          <w:szCs w:val="24"/>
+        </w:rPr>
+        <w:t xml:space="preserve">: </w:t>
+      </w:r>
+      <w:r>
+        <w:rPr>
+          <w:rFonts w:ascii="Arial" w:hAnsi="Arial" w:cs="Arial"/>
+          <w:sz w:val="24"/>
+          <w:szCs w:val="24"/>
+        </w:rPr>
+        <w:t xml:space="preserve">Cadastrar </w:t>
+      </w:r>
+      <w:r>
+        <w:rPr>
+          <w:rFonts w:ascii="Arial" w:hAnsi="Arial" w:cs="Arial"/>
+          <w:sz w:val="24"/>
+          <w:szCs w:val="24"/>
+        </w:rPr>
+        <w:t>carta</w:t>
       </w:r>
       <w:r>
         <w:rPr>
@@ -105,7 +121,15 @@
           <w:sz w:val="24"/>
           <w:szCs w:val="24"/>
         </w:rPr>
-        <w:t>mangás</w:t>
+        <w:t xml:space="preserve">cada </w:t>
+      </w:r>
+      <w:r>
+        <w:rPr>
+          <w:rFonts w:ascii="Arial" w:hAnsi="Arial" w:cs="Arial"/>
+          <w:sz w:val="24"/>
+          <w:szCs w:val="24"/>
+        </w:rPr>
+        <w:t>Carta</w:t>
       </w:r>
       <w:r>
         <w:rPr>
@@ -137,15 +161,31 @@
           <w:sz w:val="24"/>
           <w:szCs w:val="24"/>
         </w:rPr>
-        <w:t xml:space="preserve">RF0012    Inativar cadastro de </w:t>
-      </w:r>
-      <w:r>
-        <w:rPr>
-          <w:rFonts w:ascii="Arial" w:hAnsi="Arial" w:cs="Arial"/>
-          <w:sz w:val="24"/>
-          <w:szCs w:val="24"/>
-        </w:rPr>
-        <w:t>mangá</w:t>
+        <w:t>RF0012</w:t>
+      </w:r>
+      <w:r>
+        <w:rPr>
+          <w:rFonts w:ascii="Arial" w:hAnsi="Arial" w:cs="Arial"/>
+          <w:sz w:val="24"/>
+          <w:szCs w:val="24"/>
+        </w:rPr>
+        <w:t xml:space="preserve">: </w:t>
+      </w:r>
+      <w:r>
+        <w:rPr>
+          <w:rFonts w:ascii="Arial" w:hAnsi="Arial" w:cs="Arial"/>
+          <w:sz w:val="24"/>
+          <w:szCs w:val="24"/>
+        </w:rPr>
+        <w:t xml:space="preserve">Inativar cadastro de </w:t>
+      </w:r>
+      <w:r>
+        <w:rPr>
+          <w:rFonts w:ascii="Arial" w:hAnsi="Arial" w:cs="Arial"/>
+          <w:sz w:val="24"/>
+          <w:szCs w:val="24"/>
+        </w:rPr>
+        <w:t>carta</w:t>
       </w:r>
       <w:r>
         <w:rPr>
@@ -169,7 +209,7 @@
           <w:sz w:val="24"/>
           <w:szCs w:val="24"/>
         </w:rPr>
-        <w:t>mangás</w:t>
+        <w:t>Cartas</w:t>
       </w:r>
       <w:r>
         <w:rPr>
@@ -201,15 +241,31 @@
           <w:sz w:val="24"/>
           <w:szCs w:val="24"/>
         </w:rPr>
-        <w:t xml:space="preserve">RF0013    Inativar </w:t>
-      </w:r>
-      <w:r>
-        <w:rPr>
-          <w:rFonts w:ascii="Arial" w:hAnsi="Arial" w:cs="Arial"/>
-          <w:sz w:val="24"/>
-          <w:szCs w:val="24"/>
-        </w:rPr>
-        <w:t>mangá</w:t>
+        <w:t>RF0013</w:t>
+      </w:r>
+      <w:r>
+        <w:rPr>
+          <w:rFonts w:ascii="Arial" w:hAnsi="Arial" w:cs="Arial"/>
+          <w:sz w:val="24"/>
+          <w:szCs w:val="24"/>
+        </w:rPr>
+        <w:t xml:space="preserve">: </w:t>
+      </w:r>
+      <w:r>
+        <w:rPr>
+          <w:rFonts w:ascii="Arial" w:hAnsi="Arial" w:cs="Arial"/>
+          <w:sz w:val="24"/>
+          <w:szCs w:val="24"/>
+        </w:rPr>
+        <w:t xml:space="preserve">Inativar </w:t>
+      </w:r>
+      <w:r>
+        <w:rPr>
+          <w:rFonts w:ascii="Arial" w:hAnsi="Arial" w:cs="Arial"/>
+          <w:sz w:val="24"/>
+          <w:szCs w:val="24"/>
+        </w:rPr>
+        <w:t>carta</w:t>
       </w:r>
       <w:r>
         <w:rPr>
@@ -241,15 +297,15 @@
           <w:sz w:val="24"/>
           <w:szCs w:val="24"/>
         </w:rPr>
-        <w:t>mangá</w:t>
-      </w:r>
-      <w:r>
-        <w:rPr>
-          <w:rFonts w:ascii="Arial" w:hAnsi="Arial" w:cs="Arial"/>
-          <w:sz w:val="24"/>
-          <w:szCs w:val="24"/>
-        </w:rPr>
-        <w:t>s sem estoque e que não possuem venda com valor inferior a parâmetro predefinido no sistema.</w:t>
+        <w:t>Cartas</w:t>
+      </w:r>
+      <w:r>
+        <w:rPr>
+          <w:rFonts w:ascii="Arial" w:hAnsi="Arial" w:cs="Arial"/>
+          <w:sz w:val="24"/>
+          <w:szCs w:val="24"/>
+        </w:rPr>
+        <w:t xml:space="preserve"> sem estoque e que não possuem venda com valor inferior a parâmetro predefinido no sistema.</w:t>
       </w:r>
     </w:p>
     <w:p>
@@ -273,15 +329,31 @@
           <w:sz w:val="24"/>
           <w:szCs w:val="24"/>
         </w:rPr>
-        <w:t xml:space="preserve">RF0014    Alterar cadastro de </w:t>
-      </w:r>
-      <w:r>
-        <w:rPr>
-          <w:rFonts w:ascii="Arial" w:hAnsi="Arial" w:cs="Arial"/>
-          <w:sz w:val="24"/>
-          <w:szCs w:val="24"/>
-        </w:rPr>
-        <w:t>mangá</w:t>
+        <w:t>RF0014</w:t>
+      </w:r>
+      <w:r>
+        <w:rPr>
+          <w:rFonts w:ascii="Arial" w:hAnsi="Arial" w:cs="Arial"/>
+          <w:sz w:val="24"/>
+          <w:szCs w:val="24"/>
+        </w:rPr>
+        <w:t xml:space="preserve">: </w:t>
+      </w:r>
+      <w:r>
+        <w:rPr>
+          <w:rFonts w:ascii="Arial" w:hAnsi="Arial" w:cs="Arial"/>
+          <w:sz w:val="24"/>
+          <w:szCs w:val="24"/>
+        </w:rPr>
+        <w:t xml:space="preserve">Alterar cadastro de </w:t>
+      </w:r>
+      <w:r>
+        <w:rPr>
+          <w:rFonts w:ascii="Arial" w:hAnsi="Arial" w:cs="Arial"/>
+          <w:sz w:val="24"/>
+          <w:szCs w:val="24"/>
+        </w:rPr>
+        <w:t>carta</w:t>
       </w:r>
       <w:r>
         <w:rPr>
@@ -305,15 +377,15 @@
           <w:sz w:val="24"/>
           <w:szCs w:val="24"/>
         </w:rPr>
-        <w:t>mangá</w:t>
-      </w:r>
-      <w:r>
-        <w:rPr>
-          <w:rFonts w:ascii="Arial" w:hAnsi="Arial" w:cs="Arial"/>
-          <w:sz w:val="24"/>
-          <w:szCs w:val="24"/>
-        </w:rPr>
-        <w:t>s.</w:t>
+        <w:t>Cartas</w:t>
+      </w:r>
+      <w:r>
+        <w:rPr>
+          <w:rFonts w:ascii="Arial" w:hAnsi="Arial" w:cs="Arial"/>
+          <w:sz w:val="24"/>
+          <w:szCs w:val="24"/>
+        </w:rPr>
+        <w:t>.</w:t>
       </w:r>
     </w:p>
     <w:p>
@@ -337,47 +409,55 @@
           <w:sz w:val="24"/>
           <w:szCs w:val="24"/>
         </w:rPr>
-        <w:t xml:space="preserve">RF0015    Consulta de </w:t>
-      </w:r>
-      <w:r>
-        <w:rPr>
-          <w:rFonts w:ascii="Arial" w:hAnsi="Arial" w:cs="Arial"/>
-          <w:sz w:val="24"/>
-          <w:szCs w:val="24"/>
-        </w:rPr>
-        <w:t>mangá</w:t>
-      </w:r>
-      <w:r>
-        <w:rPr>
-          <w:rFonts w:ascii="Arial" w:hAnsi="Arial" w:cs="Arial"/>
-          <w:sz w:val="24"/>
-          <w:szCs w:val="24"/>
-        </w:rPr>
-        <w:t>s</w:t>
-      </w:r>
-      <w:r>
-        <w:rPr>
-          <w:rFonts w:ascii="Arial" w:hAnsi="Arial" w:cs="Arial"/>
-          <w:sz w:val="24"/>
-          <w:szCs w:val="24"/>
-        </w:rPr>
-        <w:t xml:space="preserve">: </w:t>
-      </w:r>
-      <w:r>
-        <w:rPr>
-          <w:rFonts w:ascii="Arial" w:hAnsi="Arial" w:cs="Arial"/>
-          <w:sz w:val="24"/>
-          <w:szCs w:val="24"/>
-        </w:rPr>
-        <w:t xml:space="preserve">O sistema deve possibilitar que um </w:t>
-      </w:r>
-      <w:r>
-        <w:rPr>
-          <w:rFonts w:ascii="Arial" w:hAnsi="Arial" w:cs="Arial"/>
-          <w:sz w:val="24"/>
-          <w:szCs w:val="24"/>
-        </w:rPr>
-        <w:t>mangá</w:t>
+        <w:t>RF0015</w:t>
+      </w:r>
+      <w:r>
+        <w:rPr>
+          <w:rFonts w:ascii="Arial" w:hAnsi="Arial" w:cs="Arial"/>
+          <w:sz w:val="24"/>
+          <w:szCs w:val="24"/>
+        </w:rPr>
+        <w:t xml:space="preserve">: </w:t>
+      </w:r>
+      <w:r>
+        <w:rPr>
+          <w:rFonts w:ascii="Arial" w:hAnsi="Arial" w:cs="Arial"/>
+          <w:sz w:val="24"/>
+          <w:szCs w:val="24"/>
+        </w:rPr>
+        <w:t xml:space="preserve">Consulta de </w:t>
+      </w:r>
+      <w:r>
+        <w:rPr>
+          <w:rFonts w:ascii="Arial" w:hAnsi="Arial" w:cs="Arial"/>
+          <w:sz w:val="24"/>
+          <w:szCs w:val="24"/>
+        </w:rPr>
+        <w:t>Cartas</w:t>
+      </w:r>
+      <w:r>
+        <w:rPr>
+          <w:rFonts w:ascii="Arial" w:hAnsi="Arial" w:cs="Arial"/>
+          <w:sz w:val="24"/>
+          <w:szCs w:val="24"/>
+        </w:rPr>
+        <w:t xml:space="preserve">: </w:t>
+      </w:r>
+      <w:r>
+        <w:rPr>
+          <w:rFonts w:ascii="Arial" w:hAnsi="Arial" w:cs="Arial"/>
+          <w:sz w:val="24"/>
+          <w:szCs w:val="24"/>
+        </w:rPr>
+        <w:t xml:space="preserve">O sistema deve possibilitar que </w:t>
+      </w:r>
+      <w:r>
+        <w:rPr>
+          <w:rFonts w:ascii="Arial" w:hAnsi="Arial" w:cs="Arial"/>
+          <w:sz w:val="24"/>
+          <w:szCs w:val="24"/>
+        </w:rPr>
+        <w:t>uma carta</w:t>
       </w:r>
       <w:r>
         <w:rPr>
@@ -401,15 +481,23 @@
           <w:sz w:val="24"/>
           <w:szCs w:val="24"/>
         </w:rPr>
-        <w:t xml:space="preserve">onsultado com base em um filtro definido pelo usuário. Todos os campos utilizados para identificação do </w:t>
-      </w:r>
-      <w:r>
-        <w:rPr>
-          <w:rFonts w:ascii="Arial" w:hAnsi="Arial" w:cs="Arial"/>
-          <w:sz w:val="24"/>
-          <w:szCs w:val="24"/>
-        </w:rPr>
-        <w:t>mangá</w:t>
+        <w:t>onsultada</w:t>
+      </w:r>
+      <w:r>
+        <w:rPr>
+          <w:rFonts w:ascii="Arial" w:hAnsi="Arial" w:cs="Arial"/>
+          <w:sz w:val="24"/>
+          <w:szCs w:val="24"/>
+        </w:rPr>
+        <w:t xml:space="preserve"> com base em um filtro definido pelo usuário. Todos os campos utilizados para identificação </w:t>
+      </w:r>
+      <w:r>
+        <w:rPr>
+          <w:rFonts w:ascii="Arial" w:hAnsi="Arial" w:cs="Arial"/>
+          <w:sz w:val="24"/>
+          <w:szCs w:val="24"/>
+        </w:rPr>
+        <w:t>da carta</w:t>
       </w:r>
       <w:r>
         <w:rPr>
@@ -441,47 +529,55 @@
           <w:sz w:val="24"/>
           <w:szCs w:val="24"/>
         </w:rPr>
-        <w:t xml:space="preserve">RF0016    Ativar cadastro de </w:t>
-      </w:r>
-      <w:r>
-        <w:rPr>
-          <w:rFonts w:ascii="Arial" w:hAnsi="Arial" w:cs="Arial"/>
-          <w:sz w:val="24"/>
-          <w:szCs w:val="24"/>
-        </w:rPr>
-        <w:t>mangá</w:t>
-      </w:r>
-      <w:r>
-        <w:rPr>
-          <w:rFonts w:ascii="Arial" w:hAnsi="Arial" w:cs="Arial"/>
-          <w:sz w:val="24"/>
-          <w:szCs w:val="24"/>
-        </w:rPr>
-        <w:t>s</w:t>
-      </w:r>
-      <w:r>
-        <w:rPr>
-          <w:rFonts w:ascii="Arial" w:hAnsi="Arial" w:cs="Arial"/>
-          <w:sz w:val="24"/>
-          <w:szCs w:val="24"/>
-        </w:rPr>
-        <w:t xml:space="preserve">: </w:t>
-      </w:r>
-      <w:r>
-        <w:rPr>
-          <w:rFonts w:ascii="Arial" w:hAnsi="Arial" w:cs="Arial"/>
-          <w:sz w:val="24"/>
-          <w:szCs w:val="24"/>
-        </w:rPr>
-        <w:t xml:space="preserve">Deve ser possível ativar o cadastro de um </w:t>
-      </w:r>
-      <w:r>
-        <w:rPr>
-          <w:rFonts w:ascii="Arial" w:hAnsi="Arial" w:cs="Arial"/>
-          <w:sz w:val="24"/>
-          <w:szCs w:val="24"/>
-        </w:rPr>
-        <w:t>mangá</w:t>
+        <w:t>RF0016</w:t>
+      </w:r>
+      <w:r>
+        <w:rPr>
+          <w:rFonts w:ascii="Arial" w:hAnsi="Arial" w:cs="Arial"/>
+          <w:sz w:val="24"/>
+          <w:szCs w:val="24"/>
+        </w:rPr>
+        <w:t xml:space="preserve">: </w:t>
+      </w:r>
+      <w:r>
+        <w:rPr>
+          <w:rFonts w:ascii="Arial" w:hAnsi="Arial" w:cs="Arial"/>
+          <w:sz w:val="24"/>
+          <w:szCs w:val="24"/>
+        </w:rPr>
+        <w:t xml:space="preserve">Ativar cadastro de </w:t>
+      </w:r>
+      <w:r>
+        <w:rPr>
+          <w:rFonts w:ascii="Arial" w:hAnsi="Arial" w:cs="Arial"/>
+          <w:sz w:val="24"/>
+          <w:szCs w:val="24"/>
+        </w:rPr>
+        <w:t>Cartas</w:t>
+      </w:r>
+      <w:r>
+        <w:rPr>
+          <w:rFonts w:ascii="Arial" w:hAnsi="Arial" w:cs="Arial"/>
+          <w:sz w:val="24"/>
+          <w:szCs w:val="24"/>
+        </w:rPr>
+        <w:t xml:space="preserve">: </w:t>
+      </w:r>
+      <w:r>
+        <w:rPr>
+          <w:rFonts w:ascii="Arial" w:hAnsi="Arial" w:cs="Arial"/>
+          <w:sz w:val="24"/>
+          <w:szCs w:val="24"/>
+        </w:rPr>
+        <w:t xml:space="preserve">Deve ser possível ativar o cadastro de </w:t>
+      </w:r>
+      <w:r>
+        <w:rPr>
+          <w:rFonts w:ascii="Arial" w:hAnsi="Arial" w:cs="Arial"/>
+          <w:sz w:val="24"/>
+          <w:szCs w:val="24"/>
+        </w:rPr>
+        <w:t>uma carta</w:t>
       </w:r>
       <w:r>
         <w:rPr>
@@ -551,7 +647,23 @@
           <w:sz w:val="24"/>
           <w:szCs w:val="24"/>
         </w:rPr>
-        <w:t>RF0021    Cadastrar cliente</w:t>
+        <w:t>RF0021</w:t>
+      </w:r>
+      <w:r>
+        <w:rPr>
+          <w:rFonts w:ascii="Arial" w:hAnsi="Arial" w:cs="Arial"/>
+          <w:sz w:val="24"/>
+          <w:szCs w:val="24"/>
+        </w:rPr>
+        <w:t xml:space="preserve">: </w:t>
+      </w:r>
+      <w:r>
+        <w:rPr>
+          <w:rFonts w:ascii="Arial" w:hAnsi="Arial" w:cs="Arial"/>
+          <w:sz w:val="24"/>
+          <w:szCs w:val="24"/>
+        </w:rPr>
+        <w:t>Cadastrar cliente</w:t>
       </w:r>
       <w:r>
         <w:rPr>
@@ -591,7 +703,23 @@
           <w:sz w:val="24"/>
           <w:szCs w:val="24"/>
         </w:rPr>
-        <w:t>RF0022    Alterar cliente</w:t>
+        <w:t>RF0022</w:t>
+      </w:r>
+      <w:r>
+        <w:rPr>
+          <w:rFonts w:ascii="Arial" w:hAnsi="Arial" w:cs="Arial"/>
+          <w:sz w:val="24"/>
+          <w:szCs w:val="24"/>
+        </w:rPr>
+        <w:t xml:space="preserve">: </w:t>
+      </w:r>
+      <w:r>
+        <w:rPr>
+          <w:rFonts w:ascii="Arial" w:hAnsi="Arial" w:cs="Arial"/>
+          <w:sz w:val="24"/>
+          <w:szCs w:val="24"/>
+        </w:rPr>
+        <w:t>Alterar cliente</w:t>
       </w:r>
       <w:r>
         <w:rPr>
@@ -631,7 +759,23 @@
           <w:sz w:val="24"/>
           <w:szCs w:val="24"/>
         </w:rPr>
-        <w:t>RF0023    Inativar cadastro de cliente</w:t>
+        <w:t>RF0023</w:t>
+      </w:r>
+      <w:r>
+        <w:rPr>
+          <w:rFonts w:ascii="Arial" w:hAnsi="Arial" w:cs="Arial"/>
+          <w:sz w:val="24"/>
+          <w:szCs w:val="24"/>
+        </w:rPr>
+        <w:t xml:space="preserve">: </w:t>
+      </w:r>
+      <w:r>
+        <w:rPr>
+          <w:rFonts w:ascii="Arial" w:hAnsi="Arial" w:cs="Arial"/>
+          <w:sz w:val="24"/>
+          <w:szCs w:val="24"/>
+        </w:rPr>
+        <w:t>Inativar cadastro de cliente</w:t>
       </w:r>
       <w:r>
         <w:rPr>
@@ -671,7 +815,23 @@
           <w:sz w:val="24"/>
           <w:szCs w:val="24"/>
         </w:rPr>
-        <w:t>RF0024    Consulta de clientes</w:t>
+        <w:t>RF0024</w:t>
+      </w:r>
+      <w:r>
+        <w:rPr>
+          <w:rFonts w:ascii="Arial" w:hAnsi="Arial" w:cs="Arial"/>
+          <w:sz w:val="24"/>
+          <w:szCs w:val="24"/>
+        </w:rPr>
+        <w:t xml:space="preserve">: </w:t>
+      </w:r>
+      <w:r>
+        <w:rPr>
+          <w:rFonts w:ascii="Arial" w:hAnsi="Arial" w:cs="Arial"/>
+          <w:sz w:val="24"/>
+          <w:szCs w:val="24"/>
+        </w:rPr>
+        <w:t>Consulta de clientes</w:t>
       </w:r>
       <w:r>
         <w:rPr>
@@ -712,7 +872,23 @@
           <w:szCs w:val="24"/>
         </w:rPr>
         <w:lastRenderedPageBreak/>
-        <w:t>RF0025    Consulta de transações</w:t>
+        <w:t>RF0025</w:t>
+      </w:r>
+      <w:r>
+        <w:rPr>
+          <w:rFonts w:ascii="Arial" w:hAnsi="Arial" w:cs="Arial"/>
+          <w:sz w:val="24"/>
+          <w:szCs w:val="24"/>
+        </w:rPr>
+        <w:t xml:space="preserve">: </w:t>
+      </w:r>
+      <w:r>
+        <w:rPr>
+          <w:rFonts w:ascii="Arial" w:hAnsi="Arial" w:cs="Arial"/>
+          <w:sz w:val="24"/>
+          <w:szCs w:val="24"/>
+        </w:rPr>
+        <w:t>Consulta de transações</w:t>
       </w:r>
       <w:r>
         <w:rPr>
@@ -768,7 +944,23 @@
           <w:sz w:val="24"/>
           <w:szCs w:val="24"/>
         </w:rPr>
-        <w:t>RF0026    Cadastro de endereços de entrega</w:t>
+        <w:t>RF0026</w:t>
+      </w:r>
+      <w:r>
+        <w:rPr>
+          <w:rFonts w:ascii="Arial" w:hAnsi="Arial" w:cs="Arial"/>
+          <w:sz w:val="24"/>
+          <w:szCs w:val="24"/>
+        </w:rPr>
+        <w:t xml:space="preserve">: </w:t>
+      </w:r>
+      <w:r>
+        <w:rPr>
+          <w:rFonts w:ascii="Arial" w:hAnsi="Arial" w:cs="Arial"/>
+          <w:sz w:val="24"/>
+          <w:szCs w:val="24"/>
+        </w:rPr>
+        <w:t>Cadastro de endereços de entrega</w:t>
       </w:r>
       <w:r>
         <w:rPr>
@@ -808,7 +1000,23 @@
           <w:sz w:val="24"/>
           <w:szCs w:val="24"/>
         </w:rPr>
-        <w:t>RF0027    Cadastro de cartões de crédito</w:t>
+        <w:t>RF0027</w:t>
+      </w:r>
+      <w:r>
+        <w:rPr>
+          <w:rFonts w:ascii="Arial" w:hAnsi="Arial" w:cs="Arial"/>
+          <w:sz w:val="24"/>
+          <w:szCs w:val="24"/>
+        </w:rPr>
+        <w:t xml:space="preserve">: </w:t>
+      </w:r>
+      <w:r>
+        <w:rPr>
+          <w:rFonts w:ascii="Arial" w:hAnsi="Arial" w:cs="Arial"/>
+          <w:sz w:val="24"/>
+          <w:szCs w:val="24"/>
+        </w:rPr>
+        <w:t>Cadastro de cartões de crédito</w:t>
       </w:r>
       <w:r>
         <w:rPr>
@@ -848,7 +1056,23 @@
           <w:sz w:val="24"/>
           <w:szCs w:val="24"/>
         </w:rPr>
-        <w:t>RF0028    Alteração apenas de senha</w:t>
+        <w:t>RF0028</w:t>
+      </w:r>
+      <w:r>
+        <w:rPr>
+          <w:rFonts w:ascii="Arial" w:hAnsi="Arial" w:cs="Arial"/>
+          <w:sz w:val="24"/>
+          <w:szCs w:val="24"/>
+        </w:rPr>
+        <w:t xml:space="preserve">: </w:t>
+      </w:r>
+      <w:r>
+        <w:rPr>
+          <w:rFonts w:ascii="Arial" w:hAnsi="Arial" w:cs="Arial"/>
+          <w:sz w:val="24"/>
+          <w:szCs w:val="24"/>
+        </w:rPr>
+        <w:t>Alteração apenas de senha</w:t>
       </w:r>
       <w:r>
         <w:rPr>
@@ -894,7 +1118,15 @@
           <w:sz w:val="24"/>
           <w:szCs w:val="24"/>
         </w:rPr>
-        <w:t>Grupo: Gerenciar Vendas Eletrônicas</w:t>
+        <w:t xml:space="preserve">Grupo: Gerenciar </w:t>
+      </w:r>
+      <w:r>
+        <w:rPr>
+          <w:rFonts w:ascii="Arial" w:hAnsi="Arial" w:cs="Arial"/>
+          <w:sz w:val="24"/>
+          <w:szCs w:val="24"/>
+        </w:rPr>
+        <w:t>Pedidos</w:t>
       </w:r>
     </w:p>
     <w:p>
@@ -1654,15 +1886,15 @@
           <w:sz w:val="24"/>
           <w:szCs w:val="24"/>
         </w:rPr>
-        <w:t>mangá</w:t>
-      </w:r>
-      <w:r>
-        <w:rPr>
-          <w:rFonts w:ascii="Arial" w:hAnsi="Arial" w:cs="Arial"/>
-          <w:sz w:val="24"/>
-          <w:szCs w:val="24"/>
-        </w:rPr>
-        <w:t>s em estoque.</w:t>
+        <w:t>Cartas</w:t>
+      </w:r>
+      <w:r>
+        <w:rPr>
+          <w:rFonts w:ascii="Arial" w:hAnsi="Arial" w:cs="Arial"/>
+          <w:sz w:val="24"/>
+          <w:szCs w:val="24"/>
+        </w:rPr>
+        <w:t xml:space="preserve"> em estoque.</w:t>
       </w:r>
       <w:r>
         <w:rPr>
@@ -1678,31 +1910,31 @@
           <w:sz w:val="24"/>
           <w:szCs w:val="24"/>
         </w:rPr>
-        <w:t xml:space="preserve">No registro de cada item, deve ser indicado o </w:t>
-      </w:r>
-      <w:r>
-        <w:rPr>
-          <w:rFonts w:ascii="Arial" w:hAnsi="Arial" w:cs="Arial"/>
-          <w:sz w:val="24"/>
-          <w:szCs w:val="24"/>
-        </w:rPr>
-        <w:t>mangá</w:t>
-      </w:r>
-      <w:r>
-        <w:rPr>
-          <w:rFonts w:ascii="Arial" w:hAnsi="Arial" w:cs="Arial"/>
-          <w:sz w:val="24"/>
-          <w:szCs w:val="24"/>
-        </w:rPr>
-        <w:t xml:space="preserve"> já previamente cadastrado e a quantidade de itens do </w:t>
-      </w:r>
-      <w:r>
-        <w:rPr>
-          <w:rFonts w:ascii="Arial" w:hAnsi="Arial" w:cs="Arial"/>
-          <w:sz w:val="24"/>
-          <w:szCs w:val="24"/>
-        </w:rPr>
-        <w:t>mangá</w:t>
+        <w:t xml:space="preserve">No registro de cada item, deve ser indicado </w:t>
+      </w:r>
+      <w:r>
+        <w:rPr>
+          <w:rFonts w:ascii="Arial" w:hAnsi="Arial" w:cs="Arial"/>
+          <w:sz w:val="24"/>
+          <w:szCs w:val="24"/>
+        </w:rPr>
+        <w:t>a carta</w:t>
+      </w:r>
+      <w:r>
+        <w:rPr>
+          <w:rFonts w:ascii="Arial" w:hAnsi="Arial" w:cs="Arial"/>
+          <w:sz w:val="24"/>
+          <w:szCs w:val="24"/>
+        </w:rPr>
+        <w:t xml:space="preserve"> já previamente cadastrado e a quantidade de itens </w:t>
+      </w:r>
+      <w:r>
+        <w:rPr>
+          <w:rFonts w:ascii="Arial" w:hAnsi="Arial" w:cs="Arial"/>
+          <w:sz w:val="24"/>
+          <w:szCs w:val="24"/>
+        </w:rPr>
+        <w:t>da carta</w:t>
       </w:r>
       <w:r>
         <w:rPr>
@@ -1750,15 +1982,15 @@
           <w:sz w:val="24"/>
           <w:szCs w:val="24"/>
         </w:rPr>
-        <w:t xml:space="preserve">O sistema deve calcular o valor de venda com base no valor de custo e o grupo de precificação. Sendo que o valor de venda será o valor de compra mais o percentual definido no grupo de precificação relacionado ao </w:t>
-      </w:r>
-      <w:r>
-        <w:rPr>
-          <w:rFonts w:ascii="Arial" w:hAnsi="Arial" w:cs="Arial"/>
-          <w:sz w:val="24"/>
-          <w:szCs w:val="24"/>
-        </w:rPr>
-        <w:t>mangá</w:t>
+        <w:t xml:space="preserve">O sistema deve calcular o valor de venda com base no valor de custo e o grupo de precificação. Sendo que o valor de venda será o valor de compra mais o percentual definido no grupo de precificação relacionado </w:t>
+      </w:r>
+      <w:r>
+        <w:rPr>
+          <w:rFonts w:ascii="Arial" w:hAnsi="Arial" w:cs="Arial"/>
+          <w:sz w:val="24"/>
+          <w:szCs w:val="24"/>
+        </w:rPr>
+        <w:t>à carta</w:t>
       </w:r>
       <w:r>
         <w:rPr>
@@ -2054,16 +2286,14 @@
         <w:lastRenderedPageBreak/>
         <w:t xml:space="preserve">A arquitetura da solução </w:t>
       </w:r>
-      <w:proofErr w:type="gramStart"/>
-      <w:r>
-        <w:rPr>
-          <w:rFonts w:ascii="Arial" w:hAnsi="Arial" w:cs="Arial"/>
-          <w:sz w:val="24"/>
-          <w:szCs w:val="24"/>
-        </w:rPr>
-        <w:t>obedecer o</w:t>
-      </w:r>
-      <w:proofErr w:type="gramEnd"/>
+      <w:r>
+        <w:rPr>
+          <w:rFonts w:ascii="Arial" w:hAnsi="Arial" w:cs="Arial"/>
+          <w:sz w:val="24"/>
+          <w:szCs w:val="24"/>
+        </w:rPr>
+        <w:t>obedecer ao</w:t>
+      </w:r>
       <w:r>
         <w:rPr>
           <w:rFonts w:ascii="Arial" w:hAnsi="Arial" w:cs="Arial"/>
@@ -2182,15 +2412,7 @@
           <w:sz w:val="24"/>
           <w:szCs w:val="24"/>
         </w:rPr>
-        <w:t>mangá</w:t>
-      </w:r>
-      <w:r>
-        <w:rPr>
-          <w:rFonts w:ascii="Arial" w:hAnsi="Arial" w:cs="Arial"/>
-          <w:sz w:val="24"/>
-          <w:szCs w:val="24"/>
-        </w:rPr>
-        <w:t>s</w:t>
+        <w:t>Cartas</w:t>
       </w:r>
     </w:p>
     <w:p>
@@ -2222,39 +2444,31 @@
           <w:sz w:val="24"/>
           <w:szCs w:val="24"/>
         </w:rPr>
-        <w:t>mangá</w:t>
-      </w:r>
-      <w:r>
-        <w:rPr>
-          <w:rFonts w:ascii="Arial" w:hAnsi="Arial" w:cs="Arial"/>
-          <w:sz w:val="24"/>
-          <w:szCs w:val="24"/>
-        </w:rPr>
-        <w:t xml:space="preserve">: </w:t>
-      </w:r>
-      <w:r>
-        <w:rPr>
-          <w:rFonts w:ascii="Arial" w:hAnsi="Arial" w:cs="Arial"/>
-          <w:sz w:val="24"/>
-          <w:szCs w:val="24"/>
-        </w:rPr>
-        <w:t xml:space="preserve">Todo </w:t>
-      </w:r>
-      <w:r>
-        <w:rPr>
-          <w:rFonts w:ascii="Arial" w:hAnsi="Arial" w:cs="Arial"/>
-          <w:sz w:val="24"/>
-          <w:szCs w:val="24"/>
-        </w:rPr>
-        <w:t>mangá</w:t>
-      </w:r>
-      <w:r>
-        <w:rPr>
-          <w:rFonts w:ascii="Arial" w:hAnsi="Arial" w:cs="Arial"/>
-          <w:sz w:val="24"/>
-          <w:szCs w:val="24"/>
-        </w:rPr>
-        <w:t xml:space="preserve"> cadastrado deve receber um código único no sistema. </w:t>
+        <w:t>carta</w:t>
+      </w:r>
+      <w:r>
+        <w:rPr>
+          <w:rFonts w:ascii="Arial" w:hAnsi="Arial" w:cs="Arial"/>
+          <w:sz w:val="24"/>
+          <w:szCs w:val="24"/>
+        </w:rPr>
+        <w:t xml:space="preserve">: </w:t>
+      </w:r>
+      <w:r>
+        <w:rPr>
+          <w:rFonts w:ascii="Arial" w:hAnsi="Arial" w:cs="Arial"/>
+          <w:sz w:val="24"/>
+          <w:szCs w:val="24"/>
+        </w:rPr>
+        <w:t>Toda carta cadastrada</w:t>
+      </w:r>
+      <w:r>
+        <w:rPr>
+          <w:rFonts w:ascii="Arial" w:hAnsi="Arial" w:cs="Arial"/>
+          <w:sz w:val="24"/>
+          <w:szCs w:val="24"/>
+        </w:rPr>
+        <w:t xml:space="preserve"> deve receber um código único no sistema. </w:t>
       </w:r>
     </w:p>
     <w:p>
@@ -2278,7 +2492,23 @@
           <w:sz w:val="24"/>
           <w:szCs w:val="24"/>
         </w:rPr>
-        <w:t>RNF0013    Cadastro de domínios</w:t>
+        <w:t>RNF00</w:t>
+      </w:r>
+      <w:r>
+        <w:rPr>
+          <w:rFonts w:ascii="Arial" w:hAnsi="Arial" w:cs="Arial"/>
+          <w:sz w:val="24"/>
+          <w:szCs w:val="24"/>
+        </w:rPr>
+        <w:t>22</w:t>
+      </w:r>
+      <w:r>
+        <w:rPr>
+          <w:rFonts w:ascii="Arial" w:hAnsi="Arial" w:cs="Arial"/>
+          <w:sz w:val="24"/>
+          <w:szCs w:val="24"/>
+        </w:rPr>
+        <w:t xml:space="preserve">    Cadastro de domínios</w:t>
       </w:r>
       <w:r>
         <w:rPr>
@@ -2610,7 +2840,15 @@
           <w:sz w:val="24"/>
           <w:szCs w:val="24"/>
         </w:rPr>
-        <w:t>Grupo: Gerenciar Vendas Eletrônicas</w:t>
+        <w:t xml:space="preserve">Grupo: Gerenciar </w:t>
+      </w:r>
+      <w:r>
+        <w:rPr>
+          <w:rFonts w:ascii="Arial" w:hAnsi="Arial" w:cs="Arial"/>
+          <w:sz w:val="24"/>
+          <w:szCs w:val="24"/>
+        </w:rPr>
+        <w:t>Pedidos</w:t>
       </w:r>
     </w:p>
     <w:p>
@@ -2717,15 +2955,7 @@
           <w:sz w:val="24"/>
           <w:szCs w:val="24"/>
         </w:rPr>
-        <w:t>mangá</w:t>
-      </w:r>
-      <w:r>
-        <w:rPr>
-          <w:rFonts w:ascii="Arial" w:hAnsi="Arial" w:cs="Arial"/>
-          <w:sz w:val="24"/>
-          <w:szCs w:val="24"/>
-        </w:rPr>
-        <w:t>s</w:t>
+        <w:t>Cartas</w:t>
       </w:r>
     </w:p>
     <w:p>
@@ -2749,47 +2979,47 @@
           <w:sz w:val="24"/>
           <w:szCs w:val="24"/>
         </w:rPr>
-        <w:t xml:space="preserve">RN0011    Dados obrigatórios para o cadastro de um </w:t>
-      </w:r>
-      <w:r>
-        <w:rPr>
-          <w:rFonts w:ascii="Arial" w:hAnsi="Arial" w:cs="Arial"/>
-          <w:sz w:val="24"/>
-          <w:szCs w:val="24"/>
-        </w:rPr>
-        <w:t>mangá</w:t>
-      </w:r>
-      <w:r>
-        <w:rPr>
-          <w:rFonts w:ascii="Arial" w:hAnsi="Arial" w:cs="Arial"/>
-          <w:sz w:val="24"/>
-          <w:szCs w:val="24"/>
-        </w:rPr>
-        <w:t xml:space="preserve">: </w:t>
-      </w:r>
-      <w:r>
-        <w:rPr>
-          <w:rFonts w:ascii="Arial" w:hAnsi="Arial" w:cs="Arial"/>
-          <w:sz w:val="24"/>
-          <w:szCs w:val="24"/>
-        </w:rPr>
-        <w:t xml:space="preserve">Para todo </w:t>
-      </w:r>
-      <w:r>
-        <w:rPr>
-          <w:rFonts w:ascii="Arial" w:hAnsi="Arial" w:cs="Arial"/>
-          <w:sz w:val="24"/>
-          <w:szCs w:val="24"/>
-        </w:rPr>
-        <w:t>mangá</w:t>
-      </w:r>
-      <w:r>
-        <w:rPr>
-          <w:rFonts w:ascii="Arial" w:hAnsi="Arial" w:cs="Arial"/>
-          <w:sz w:val="24"/>
-          <w:szCs w:val="24"/>
-        </w:rPr>
-        <w:t xml:space="preserve"> cadastrado é obrigatório o cadastro dos seguintes dados: autor, categoria, ano, título, editora, edição, ISBN, número de páginas, sinopse, dimensões (Altura, largura, peso e profundidade), grupo de precificação e código de barras.</w:t>
+        <w:t xml:space="preserve">RN0011    Dados obrigatórios para o cadastro de </w:t>
+      </w:r>
+      <w:r>
+        <w:rPr>
+          <w:rFonts w:ascii="Arial" w:hAnsi="Arial" w:cs="Arial"/>
+          <w:sz w:val="24"/>
+          <w:szCs w:val="24"/>
+        </w:rPr>
+        <w:t>uma carta</w:t>
+      </w:r>
+      <w:r>
+        <w:rPr>
+          <w:rFonts w:ascii="Arial" w:hAnsi="Arial" w:cs="Arial"/>
+          <w:sz w:val="24"/>
+          <w:szCs w:val="24"/>
+        </w:rPr>
+        <w:t xml:space="preserve">: </w:t>
+      </w:r>
+      <w:r>
+        <w:rPr>
+          <w:rFonts w:ascii="Arial" w:hAnsi="Arial" w:cs="Arial"/>
+          <w:sz w:val="24"/>
+          <w:szCs w:val="24"/>
+        </w:rPr>
+        <w:t xml:space="preserve">Para </w:t>
+      </w:r>
+      <w:r>
+        <w:rPr>
+          <w:rFonts w:ascii="Arial" w:hAnsi="Arial" w:cs="Arial"/>
+          <w:sz w:val="24"/>
+          <w:szCs w:val="24"/>
+        </w:rPr>
+        <w:t>toda carta cadastrada</w:t>
+      </w:r>
+      <w:r>
+        <w:rPr>
+          <w:rFonts w:ascii="Arial" w:hAnsi="Arial" w:cs="Arial"/>
+          <w:sz w:val="24"/>
+          <w:szCs w:val="24"/>
+        </w:rPr>
+        <w:t xml:space="preserve"> é obrigatório o cadastro dos seguintes dados: autor, categoria, ano, título, editora, edição, ISBN, número de páginas, sinopse, dimensões (Altura, largura, peso e profundidade), grupo de precificação e código de barras.</w:t>
       </w:r>
     </w:p>
     <w:p>
@@ -2829,23 +3059,31 @@
           <w:sz w:val="24"/>
           <w:szCs w:val="24"/>
         </w:rPr>
-        <w:t xml:space="preserve">Um </w:t>
-      </w:r>
-      <w:r>
-        <w:rPr>
-          <w:rFonts w:ascii="Arial" w:hAnsi="Arial" w:cs="Arial"/>
-          <w:sz w:val="24"/>
-          <w:szCs w:val="24"/>
-        </w:rPr>
-        <w:t>mangá</w:t>
-      </w:r>
-      <w:r>
-        <w:rPr>
-          <w:rFonts w:ascii="Arial" w:hAnsi="Arial" w:cs="Arial"/>
-          <w:sz w:val="24"/>
-          <w:szCs w:val="24"/>
-        </w:rPr>
-        <w:t xml:space="preserve"> pode estar associado com mais de uma categoria.</w:t>
+        <w:t>Uma carta</w:t>
+      </w:r>
+      <w:r>
+        <w:rPr>
+          <w:rFonts w:ascii="Arial" w:hAnsi="Arial" w:cs="Arial"/>
+          <w:sz w:val="24"/>
+          <w:szCs w:val="24"/>
+        </w:rPr>
+        <w:t xml:space="preserve"> pode estar </w:t>
+      </w:r>
+      <w:r>
+        <w:rPr>
+          <w:rFonts w:ascii="Arial" w:hAnsi="Arial" w:cs="Arial"/>
+          <w:sz w:val="24"/>
+          <w:szCs w:val="24"/>
+        </w:rPr>
+        <w:t>associada</w:t>
+      </w:r>
+      <w:r>
+        <w:rPr>
+          <w:rFonts w:ascii="Arial" w:hAnsi="Arial" w:cs="Arial"/>
+          <w:sz w:val="24"/>
+          <w:szCs w:val="24"/>
+        </w:rPr>
+        <w:t xml:space="preserve"> com mais de uma categoria.</w:t>
       </w:r>
     </w:p>
     <w:p>
@@ -2885,31 +3123,23 @@
           <w:sz w:val="24"/>
           <w:szCs w:val="24"/>
         </w:rPr>
-        <w:t xml:space="preserve">Todo </w:t>
-      </w:r>
-      <w:r>
-        <w:rPr>
-          <w:rFonts w:ascii="Arial" w:hAnsi="Arial" w:cs="Arial"/>
-          <w:sz w:val="24"/>
-          <w:szCs w:val="24"/>
-        </w:rPr>
-        <w:t>mangá</w:t>
-      </w:r>
-      <w:r>
-        <w:rPr>
-          <w:rFonts w:ascii="Arial" w:hAnsi="Arial" w:cs="Arial"/>
-          <w:sz w:val="24"/>
-          <w:szCs w:val="24"/>
-        </w:rPr>
-        <w:t xml:space="preserve"> após cadastrado deverá ser associado a um grupo de precificação onde o valor deverá ter como base a margem de lucro parametrizado para o grupo definido no cadastro do </w:t>
-      </w:r>
-      <w:r>
-        <w:rPr>
-          <w:rFonts w:ascii="Arial" w:hAnsi="Arial" w:cs="Arial"/>
-          <w:sz w:val="24"/>
-          <w:szCs w:val="24"/>
-        </w:rPr>
-        <w:t>mangá</w:t>
+        <w:t>Toda carta</w:t>
+      </w:r>
+      <w:r>
+        <w:rPr>
+          <w:rFonts w:ascii="Arial" w:hAnsi="Arial" w:cs="Arial"/>
+          <w:sz w:val="24"/>
+          <w:szCs w:val="24"/>
+        </w:rPr>
+        <w:t xml:space="preserve"> após cadastrado deverá ser associado a um grupo de precificação onde o valor deverá ter como base a margem de lucro parametrizado para o grupo definido no cadastro </w:t>
+      </w:r>
+      <w:r>
+        <w:rPr>
+          <w:rFonts w:ascii="Arial" w:hAnsi="Arial" w:cs="Arial"/>
+          <w:sz w:val="24"/>
+          <w:szCs w:val="24"/>
+        </w:rPr>
+        <w:t>da carta</w:t>
       </w:r>
       <w:r>
         <w:rPr>
@@ -2957,31 +3187,47 @@
           <w:sz w:val="24"/>
           <w:szCs w:val="24"/>
         </w:rPr>
-        <w:t xml:space="preserve">Um </w:t>
-      </w:r>
-      <w:r>
-        <w:rPr>
-          <w:rFonts w:ascii="Arial" w:hAnsi="Arial" w:cs="Arial"/>
-          <w:sz w:val="24"/>
-          <w:szCs w:val="24"/>
-        </w:rPr>
-        <w:t>mangá</w:t>
-      </w:r>
-      <w:r>
-        <w:rPr>
-          <w:rFonts w:ascii="Arial" w:hAnsi="Arial" w:cs="Arial"/>
-          <w:sz w:val="24"/>
-          <w:szCs w:val="24"/>
-        </w:rPr>
-        <w:t xml:space="preserve"> somente pode ter seu valor alterado se estiver dentro da margem de lucro definida pelo critério de grupo de precificação. Para um </w:t>
-      </w:r>
-      <w:r>
-        <w:rPr>
-          <w:rFonts w:ascii="Arial" w:hAnsi="Arial" w:cs="Arial"/>
-          <w:sz w:val="24"/>
-          <w:szCs w:val="24"/>
-        </w:rPr>
-        <w:t>mangá</w:t>
+        <w:t>Um</w:t>
+      </w:r>
+      <w:r>
+        <w:rPr>
+          <w:rFonts w:ascii="Arial" w:hAnsi="Arial" w:cs="Arial"/>
+          <w:sz w:val="24"/>
+          <w:szCs w:val="24"/>
+        </w:rPr>
+        <w:t>a</w:t>
+      </w:r>
+      <w:r>
+        <w:rPr>
+          <w:rFonts w:ascii="Arial" w:hAnsi="Arial" w:cs="Arial"/>
+          <w:sz w:val="24"/>
+          <w:szCs w:val="24"/>
+        </w:rPr>
+        <w:t xml:space="preserve"> </w:t>
+      </w:r>
+      <w:r>
+        <w:rPr>
+          <w:rFonts w:ascii="Arial" w:hAnsi="Arial" w:cs="Arial"/>
+          <w:sz w:val="24"/>
+          <w:szCs w:val="24"/>
+        </w:rPr>
+        <w:t>carta</w:t>
+      </w:r>
+      <w:r>
+        <w:rPr>
+          <w:rFonts w:ascii="Arial" w:hAnsi="Arial" w:cs="Arial"/>
+          <w:sz w:val="24"/>
+          <w:szCs w:val="24"/>
+        </w:rPr>
+        <w:t xml:space="preserve"> somente pode ter seu valor alterado se estiver dentro da margem de lucro definida pelo critério de grupo de precificação. Para </w:t>
+      </w:r>
+      <w:r>
+        <w:rPr>
+          <w:rFonts w:ascii="Arial" w:hAnsi="Arial" w:cs="Arial"/>
+          <w:sz w:val="24"/>
+          <w:szCs w:val="24"/>
+        </w:rPr>
+        <w:t>uma carta</w:t>
       </w:r>
       <w:r>
         <w:rPr>
@@ -3029,15 +3275,7 @@
           <w:sz w:val="24"/>
           <w:szCs w:val="24"/>
         </w:rPr>
-        <w:t xml:space="preserve">Todo </w:t>
-      </w:r>
-      <w:r>
-        <w:rPr>
-          <w:rFonts w:ascii="Arial" w:hAnsi="Arial" w:cs="Arial"/>
-          <w:sz w:val="24"/>
-          <w:szCs w:val="24"/>
-        </w:rPr>
-        <w:t>mangá</w:t>
+        <w:t>Toda carta</w:t>
       </w:r>
       <w:r>
         <w:rPr>
@@ -3093,7 +3331,7 @@
           <w:sz w:val="24"/>
           <w:szCs w:val="24"/>
         </w:rPr>
-        <w:t>mangá</w:t>
+        <w:t>carta</w:t>
       </w:r>
       <w:r>
         <w:rPr>
@@ -3141,15 +3379,7 @@
           <w:sz w:val="24"/>
           <w:szCs w:val="24"/>
         </w:rPr>
-        <w:t xml:space="preserve">Todo </w:t>
-      </w:r>
-      <w:r>
-        <w:rPr>
-          <w:rFonts w:ascii="Arial" w:hAnsi="Arial" w:cs="Arial"/>
-          <w:sz w:val="24"/>
-          <w:szCs w:val="24"/>
-        </w:rPr>
-        <w:t>mangá</w:t>
+        <w:t>Toda carta</w:t>
       </w:r>
       <w:r>
         <w:rPr>
@@ -3522,7 +3752,15 @@
           <w:sz w:val="24"/>
           <w:szCs w:val="24"/>
         </w:rPr>
-        <w:t>Grupo: Gerenciar Vendas Eletrônicas</w:t>
+        <w:t xml:space="preserve">Grupo: Gerenciar </w:t>
+      </w:r>
+      <w:r>
+        <w:rPr>
+          <w:rFonts w:ascii="Arial" w:hAnsi="Arial" w:cs="Arial"/>
+          <w:sz w:val="24"/>
+          <w:szCs w:val="24"/>
+        </w:rPr>
+        <w:t>Pedidos</w:t>
       </w:r>
     </w:p>
     <w:p>
@@ -4362,23 +4600,39 @@
           <w:sz w:val="24"/>
           <w:szCs w:val="24"/>
         </w:rPr>
-        <w:t xml:space="preserve">Quando itens de um determinado </w:t>
-      </w:r>
-      <w:r>
-        <w:rPr>
-          <w:rFonts w:ascii="Arial" w:hAnsi="Arial" w:cs="Arial"/>
-          <w:sz w:val="24"/>
-          <w:szCs w:val="24"/>
-        </w:rPr>
-        <w:t>mangá</w:t>
-      </w:r>
-      <w:r>
-        <w:rPr>
-          <w:rFonts w:ascii="Arial" w:hAnsi="Arial" w:cs="Arial"/>
-          <w:sz w:val="24"/>
-          <w:szCs w:val="24"/>
-        </w:rPr>
-        <w:t xml:space="preserve"> for registrado com valores de custo diferentes deverá ser calculado o valor de venda com base no grupo de precificação, porém o valor de todos itens deverão ser iguais, considerando então o maior valor de custo.</w:t>
+        <w:t xml:space="preserve">Quando itens de </w:t>
+      </w:r>
+      <w:r>
+        <w:rPr>
+          <w:rFonts w:ascii="Arial" w:hAnsi="Arial" w:cs="Arial"/>
+          <w:sz w:val="24"/>
+          <w:szCs w:val="24"/>
+        </w:rPr>
+        <w:t>uma determinada carta</w:t>
+      </w:r>
+      <w:r>
+        <w:rPr>
+          <w:rFonts w:ascii="Arial" w:hAnsi="Arial" w:cs="Arial"/>
+          <w:sz w:val="24"/>
+          <w:szCs w:val="24"/>
+        </w:rPr>
+        <w:t xml:space="preserve"> for registrado com valores de custo diferentes deverá ser calculado o valor de venda com base no grupo de precificação, porém </w:t>
+      </w:r>
+      <w:r>
+        <w:rPr>
+          <w:rFonts w:ascii="Arial" w:hAnsi="Arial" w:cs="Arial"/>
+          <w:sz w:val="24"/>
+          <w:szCs w:val="24"/>
+        </w:rPr>
+        <w:t>o valor de todos os itens deverá</w:t>
+      </w:r>
+      <w:r>
+        <w:rPr>
+          <w:rFonts w:ascii="Arial" w:hAnsi="Arial" w:cs="Arial"/>
+          <w:sz w:val="24"/>
+          <w:szCs w:val="24"/>
+        </w:rPr>
+        <w:t xml:space="preserve"> ser iguais, considerando então o maior valor de custo.</w:t>
       </w:r>
     </w:p>
     <w:p>
@@ -4426,15 +4680,15 @@
           <w:sz w:val="24"/>
           <w:szCs w:val="24"/>
         </w:rPr>
-        <w:t>mangá</w:t>
-      </w:r>
-      <w:r>
-        <w:rPr>
-          <w:rFonts w:ascii="Arial" w:hAnsi="Arial" w:cs="Arial"/>
-          <w:sz w:val="24"/>
-          <w:szCs w:val="24"/>
-        </w:rPr>
-        <w:t>s com quantidade igual a zero.</w:t>
+        <w:t>Cartas</w:t>
+      </w:r>
+      <w:r>
+        <w:rPr>
+          <w:rFonts w:ascii="Arial" w:hAnsi="Arial" w:cs="Arial"/>
+          <w:sz w:val="24"/>
+          <w:szCs w:val="24"/>
+        </w:rPr>
+        <w:t xml:space="preserve"> com quantidade igual a zero.</w:t>
       </w:r>
     </w:p>
     <w:p>

</xml_diff>

<commit_message>
Regras de negócio separadas do documento de requisitos
</commit_message>
<xml_diff>
--- a/Documentos/Requisitos de Projeto/Documento de Requisitos.docx
+++ b/Documentos/Requisitos de Projeto/Documento de Requisitos.docx
@@ -3456,2170 +3456,15 @@
     </w:p>
     <w:p>
       <w:pPr>
-        <w:pStyle w:val="PargrafodaLista"/>
-        <w:spacing w:line="360" w:lineRule="auto"/>
-        <w:jc w:val="both"/>
-        <w:rPr>
-          <w:rFonts w:ascii="Arial" w:hAnsi="Arial" w:cs="Arial"/>
-          <w:sz w:val="24"/>
-          <w:szCs w:val="24"/>
-        </w:rPr>
-      </w:pPr>
-    </w:p>
-    <w:p>
-      <w:pPr>
-        <w:spacing w:line="360" w:lineRule="auto"/>
-        <w:jc w:val="center"/>
-        <w:rPr>
-          <w:rFonts w:ascii="Arial" w:hAnsi="Arial" w:cs="Arial"/>
-          <w:b/>
-          <w:bCs/>
-          <w:sz w:val="28"/>
-          <w:szCs w:val="28"/>
-        </w:rPr>
-      </w:pPr>
-      <w:r>
-        <w:rPr>
-          <w:rFonts w:ascii="Arial" w:hAnsi="Arial" w:cs="Arial"/>
-          <w:b/>
-          <w:bCs/>
-          <w:sz w:val="28"/>
-          <w:szCs w:val="28"/>
-        </w:rPr>
-        <w:t>Regras de Negócio</w:t>
-      </w:r>
-    </w:p>
-    <w:p>
-      <w:pPr>
-        <w:spacing w:line="360" w:lineRule="auto"/>
-        <w:jc w:val="both"/>
-        <w:rPr>
-          <w:rFonts w:ascii="Arial" w:hAnsi="Arial" w:cs="Arial"/>
-          <w:sz w:val="24"/>
-          <w:szCs w:val="24"/>
-        </w:rPr>
-      </w:pPr>
-      <w:r>
-        <w:rPr>
-          <w:rFonts w:ascii="Arial" w:hAnsi="Arial" w:cs="Arial"/>
-          <w:sz w:val="24"/>
-          <w:szCs w:val="24"/>
-        </w:rPr>
-        <w:t xml:space="preserve">Grupo: Cadastro de </w:t>
-      </w:r>
-      <w:r>
-        <w:rPr>
-          <w:rFonts w:ascii="Arial" w:hAnsi="Arial" w:cs="Arial"/>
-          <w:sz w:val="24"/>
-          <w:szCs w:val="24"/>
-        </w:rPr>
-        <w:t>Cartas</w:t>
-      </w:r>
-    </w:p>
-    <w:p>
-      <w:pPr>
-        <w:pStyle w:val="PargrafodaLista"/>
-        <w:numPr>
-          <w:ilvl w:val="0"/>
-          <w:numId w:val="8"/>
-        </w:numPr>
-        <w:spacing w:line="360" w:lineRule="auto"/>
-        <w:jc w:val="both"/>
-        <w:rPr>
-          <w:rFonts w:ascii="Arial" w:hAnsi="Arial" w:cs="Arial"/>
-          <w:sz w:val="24"/>
-          <w:szCs w:val="24"/>
-        </w:rPr>
-      </w:pPr>
-      <w:r>
-        <w:rPr>
-          <w:rFonts w:ascii="Arial" w:hAnsi="Arial" w:cs="Arial"/>
-          <w:sz w:val="24"/>
-          <w:szCs w:val="24"/>
-        </w:rPr>
-        <w:t>RN001</w:t>
-      </w:r>
-      <w:r>
-        <w:rPr>
-          <w:rFonts w:ascii="Arial" w:hAnsi="Arial" w:cs="Arial"/>
-          <w:sz w:val="24"/>
-          <w:szCs w:val="24"/>
-        </w:rPr>
-        <w:t>1</w:t>
-      </w:r>
-      <w:r>
-        <w:rPr>
-          <w:rFonts w:ascii="Arial" w:hAnsi="Arial" w:cs="Arial"/>
-          <w:sz w:val="24"/>
-          <w:szCs w:val="24"/>
-        </w:rPr>
-        <w:t xml:space="preserve"> - </w:t>
-      </w:r>
-      <w:r>
-        <w:rPr>
-          <w:rFonts w:ascii="Arial" w:hAnsi="Arial" w:cs="Arial"/>
-          <w:sz w:val="24"/>
-          <w:szCs w:val="24"/>
-        </w:rPr>
-        <w:t xml:space="preserve">Dados obrigatórios para o cadastro de </w:t>
-      </w:r>
-      <w:r>
-        <w:rPr>
-          <w:rFonts w:ascii="Arial" w:hAnsi="Arial" w:cs="Arial"/>
-          <w:sz w:val="24"/>
-          <w:szCs w:val="24"/>
-        </w:rPr>
-        <w:t>uma carta</w:t>
-      </w:r>
-      <w:r>
-        <w:rPr>
-          <w:rFonts w:ascii="Arial" w:hAnsi="Arial" w:cs="Arial"/>
-          <w:sz w:val="24"/>
-          <w:szCs w:val="24"/>
-        </w:rPr>
-        <w:t xml:space="preserve">: </w:t>
-      </w:r>
-      <w:r>
-        <w:rPr>
-          <w:rFonts w:ascii="Arial" w:hAnsi="Arial" w:cs="Arial"/>
-          <w:sz w:val="24"/>
-          <w:szCs w:val="24"/>
-        </w:rPr>
-        <w:t xml:space="preserve">Para </w:t>
-      </w:r>
-      <w:r>
-        <w:rPr>
-          <w:rFonts w:ascii="Arial" w:hAnsi="Arial" w:cs="Arial"/>
-          <w:sz w:val="24"/>
-          <w:szCs w:val="24"/>
-        </w:rPr>
-        <w:t>toda carta cadastrada</w:t>
-      </w:r>
-      <w:r>
-        <w:rPr>
-          <w:rFonts w:ascii="Arial" w:hAnsi="Arial" w:cs="Arial"/>
-          <w:sz w:val="24"/>
-          <w:szCs w:val="24"/>
-        </w:rPr>
-        <w:t xml:space="preserve"> é obrigatório o cadastro dos seguintes dados: </w:t>
-      </w:r>
-      <w:r>
-        <w:rPr>
-          <w:rFonts w:ascii="Arial" w:hAnsi="Arial" w:cs="Arial"/>
-          <w:sz w:val="24"/>
-          <w:szCs w:val="24"/>
-        </w:rPr>
-        <w:t>nome, raridade, preço</w:t>
-      </w:r>
-      <w:r>
-        <w:rPr>
-          <w:rFonts w:ascii="Arial" w:hAnsi="Arial" w:cs="Arial"/>
-          <w:sz w:val="24"/>
-          <w:szCs w:val="24"/>
-        </w:rPr>
-        <w:t>, descrição</w:t>
-      </w:r>
-      <w:r>
-        <w:rPr>
-          <w:rFonts w:ascii="Arial" w:hAnsi="Arial" w:cs="Arial"/>
-          <w:sz w:val="24"/>
-          <w:szCs w:val="24"/>
-        </w:rPr>
-        <w:t>.</w:t>
-      </w:r>
-    </w:p>
-    <w:p>
-      <w:pPr>
-        <w:pStyle w:val="PargrafodaLista"/>
-        <w:spacing w:line="360" w:lineRule="auto"/>
-        <w:jc w:val="both"/>
-        <w:rPr>
-          <w:rFonts w:ascii="Arial" w:hAnsi="Arial" w:cs="Arial"/>
-          <w:sz w:val="24"/>
-          <w:szCs w:val="24"/>
-        </w:rPr>
-      </w:pPr>
-    </w:p>
-    <w:p>
-      <w:pPr>
-        <w:spacing w:line="360" w:lineRule="auto"/>
-        <w:jc w:val="both"/>
-        <w:rPr>
-          <w:rFonts w:ascii="Arial" w:hAnsi="Arial" w:cs="Arial"/>
-          <w:sz w:val="24"/>
-          <w:szCs w:val="24"/>
-        </w:rPr>
-      </w:pPr>
-      <w:r>
-        <w:rPr>
-          <w:rFonts w:ascii="Arial" w:hAnsi="Arial" w:cs="Arial"/>
-          <w:sz w:val="24"/>
-          <w:szCs w:val="24"/>
-        </w:rPr>
-        <w:t>Grupo: Cadastro de Clientes</w:t>
-      </w:r>
-    </w:p>
-    <w:p>
-      <w:pPr>
-        <w:pStyle w:val="PargrafodaLista"/>
-        <w:numPr>
-          <w:ilvl w:val="0"/>
-          <w:numId w:val="9"/>
-        </w:numPr>
-        <w:spacing w:line="360" w:lineRule="auto"/>
-        <w:jc w:val="both"/>
-        <w:rPr>
-          <w:rFonts w:ascii="Arial" w:hAnsi="Arial" w:cs="Arial"/>
-          <w:sz w:val="24"/>
-          <w:szCs w:val="24"/>
-        </w:rPr>
-      </w:pPr>
-      <w:r>
-        <w:rPr>
-          <w:rFonts w:ascii="Arial" w:hAnsi="Arial" w:cs="Arial"/>
-          <w:sz w:val="24"/>
-          <w:szCs w:val="24"/>
-        </w:rPr>
-        <w:t>RN0021</w:t>
-      </w:r>
-      <w:r>
-        <w:rPr>
-          <w:rFonts w:ascii="Arial" w:hAnsi="Arial" w:cs="Arial"/>
-          <w:sz w:val="24"/>
-          <w:szCs w:val="24"/>
-        </w:rPr>
-        <w:t xml:space="preserve"> - </w:t>
-      </w:r>
-      <w:r>
-        <w:rPr>
-          <w:rFonts w:ascii="Arial" w:hAnsi="Arial" w:cs="Arial"/>
-          <w:sz w:val="24"/>
-          <w:szCs w:val="24"/>
-        </w:rPr>
-        <w:t>Cadastro de endereço de cobrança</w:t>
-      </w:r>
-      <w:r>
-        <w:rPr>
-          <w:rFonts w:ascii="Arial" w:hAnsi="Arial" w:cs="Arial"/>
-          <w:sz w:val="24"/>
-          <w:szCs w:val="24"/>
-        </w:rPr>
-        <w:t xml:space="preserve">: </w:t>
-      </w:r>
-      <w:r>
-        <w:rPr>
-          <w:rFonts w:ascii="Arial" w:hAnsi="Arial" w:cs="Arial"/>
-          <w:sz w:val="24"/>
-          <w:szCs w:val="24"/>
-        </w:rPr>
-        <w:t xml:space="preserve">Para todo cliente cadastrado é obrigatório o registro de ao menos um endereço de cobrança. </w:t>
-      </w:r>
-    </w:p>
-    <w:p>
-      <w:pPr>
-        <w:pStyle w:val="PargrafodaLista"/>
-        <w:spacing w:line="360" w:lineRule="auto"/>
-        <w:jc w:val="both"/>
-        <w:rPr>
-          <w:rFonts w:ascii="Arial" w:hAnsi="Arial" w:cs="Arial"/>
-          <w:sz w:val="24"/>
-          <w:szCs w:val="24"/>
-        </w:rPr>
-      </w:pPr>
-    </w:p>
-    <w:p>
-      <w:pPr>
-        <w:pStyle w:val="PargrafodaLista"/>
-        <w:numPr>
-          <w:ilvl w:val="0"/>
-          <w:numId w:val="9"/>
-        </w:numPr>
-        <w:spacing w:line="360" w:lineRule="auto"/>
-        <w:jc w:val="both"/>
-        <w:rPr>
-          <w:rFonts w:ascii="Arial" w:hAnsi="Arial" w:cs="Arial"/>
-          <w:sz w:val="24"/>
-          <w:szCs w:val="24"/>
-        </w:rPr>
-      </w:pPr>
-      <w:r>
-        <w:rPr>
-          <w:rFonts w:ascii="Arial" w:hAnsi="Arial" w:cs="Arial"/>
-          <w:sz w:val="24"/>
-          <w:szCs w:val="24"/>
-        </w:rPr>
-        <w:t>RN0022</w:t>
-      </w:r>
-      <w:r>
-        <w:rPr>
-          <w:rFonts w:ascii="Arial" w:hAnsi="Arial" w:cs="Arial"/>
-          <w:sz w:val="24"/>
-          <w:szCs w:val="24"/>
-        </w:rPr>
-        <w:t xml:space="preserve"> - </w:t>
-      </w:r>
-      <w:r>
-        <w:rPr>
-          <w:rFonts w:ascii="Arial" w:hAnsi="Arial" w:cs="Arial"/>
-          <w:sz w:val="24"/>
-          <w:szCs w:val="24"/>
-        </w:rPr>
-        <w:t>Cadastro de endereço de entrega</w:t>
-      </w:r>
-      <w:r>
-        <w:rPr>
-          <w:rFonts w:ascii="Arial" w:hAnsi="Arial" w:cs="Arial"/>
-          <w:sz w:val="24"/>
-          <w:szCs w:val="24"/>
-        </w:rPr>
-        <w:t xml:space="preserve">: </w:t>
-      </w:r>
-      <w:r>
-        <w:rPr>
-          <w:rFonts w:ascii="Arial" w:hAnsi="Arial" w:cs="Arial"/>
-          <w:sz w:val="24"/>
-          <w:szCs w:val="24"/>
-        </w:rPr>
-        <w:t xml:space="preserve">Para todo cliente cadastrado é obrigatório o registro de ao menos um endereço de entrega. </w:t>
-      </w:r>
-    </w:p>
-    <w:p>
-      <w:pPr>
-        <w:pStyle w:val="PargrafodaLista"/>
-        <w:spacing w:line="360" w:lineRule="auto"/>
-        <w:jc w:val="both"/>
-        <w:rPr>
-          <w:rFonts w:ascii="Arial" w:hAnsi="Arial" w:cs="Arial"/>
-          <w:sz w:val="24"/>
-          <w:szCs w:val="24"/>
-        </w:rPr>
-      </w:pPr>
-    </w:p>
-    <w:p>
-      <w:pPr>
-        <w:pStyle w:val="PargrafodaLista"/>
-        <w:numPr>
-          <w:ilvl w:val="0"/>
-          <w:numId w:val="9"/>
-        </w:numPr>
-        <w:spacing w:line="360" w:lineRule="auto"/>
-        <w:jc w:val="both"/>
-        <w:rPr>
-          <w:rFonts w:ascii="Arial" w:hAnsi="Arial" w:cs="Arial"/>
-          <w:sz w:val="24"/>
-          <w:szCs w:val="24"/>
-        </w:rPr>
-      </w:pPr>
-      <w:r>
-        <w:rPr>
-          <w:rFonts w:ascii="Arial" w:hAnsi="Arial" w:cs="Arial"/>
-          <w:sz w:val="24"/>
-          <w:szCs w:val="24"/>
-        </w:rPr>
-        <w:t>RN0023</w:t>
-      </w:r>
-      <w:r>
-        <w:rPr>
-          <w:rFonts w:ascii="Arial" w:hAnsi="Arial" w:cs="Arial"/>
-          <w:sz w:val="24"/>
-          <w:szCs w:val="24"/>
-        </w:rPr>
-        <w:t xml:space="preserve"> - </w:t>
-      </w:r>
-      <w:r>
-        <w:rPr>
-          <w:rFonts w:ascii="Arial" w:hAnsi="Arial" w:cs="Arial"/>
-          <w:sz w:val="24"/>
-          <w:szCs w:val="24"/>
-        </w:rPr>
-        <w:t>Composição do registro de endereços</w:t>
-      </w:r>
-      <w:r>
-        <w:rPr>
-          <w:rFonts w:ascii="Arial" w:hAnsi="Arial" w:cs="Arial"/>
-          <w:sz w:val="24"/>
-          <w:szCs w:val="24"/>
-        </w:rPr>
-        <w:t xml:space="preserve">: </w:t>
-      </w:r>
-      <w:r>
-        <w:rPr>
-          <w:rFonts w:ascii="Arial" w:hAnsi="Arial" w:cs="Arial"/>
-          <w:sz w:val="24"/>
-          <w:szCs w:val="24"/>
-        </w:rPr>
-        <w:t>Todo cadastro de endereços associados a clientes deve ser composto dos seguintes dados: Tipo de residência (Casa, Apartamento etc.), Tipo Logradouro, Logradouro, Número, Bairro, CEP, Cidade</w:t>
-      </w:r>
-      <w:r>
-        <w:rPr>
-          <w:rFonts w:ascii="Arial" w:hAnsi="Arial" w:cs="Arial"/>
-          <w:sz w:val="24"/>
-          <w:szCs w:val="24"/>
-        </w:rPr>
-        <w:t xml:space="preserve"> e</w:t>
-      </w:r>
-      <w:r>
-        <w:rPr>
-          <w:rFonts w:ascii="Arial" w:hAnsi="Arial" w:cs="Arial"/>
-          <w:sz w:val="24"/>
-          <w:szCs w:val="24"/>
-        </w:rPr>
-        <w:t xml:space="preserve"> Estado. Todos os campos anteriores são de preenchimento obrigatório. Opcionalmente pode ser preenchido um campo</w:t>
-      </w:r>
-      <w:r>
-        <w:rPr>
-          <w:rFonts w:ascii="Arial" w:hAnsi="Arial" w:cs="Arial"/>
-          <w:sz w:val="24"/>
-          <w:szCs w:val="24"/>
-        </w:rPr>
-        <w:t xml:space="preserve"> de</w:t>
-      </w:r>
-      <w:r>
-        <w:rPr>
-          <w:rFonts w:ascii="Arial" w:hAnsi="Arial" w:cs="Arial"/>
-          <w:sz w:val="24"/>
-          <w:szCs w:val="24"/>
-        </w:rPr>
-        <w:t xml:space="preserve"> </w:t>
-      </w:r>
-      <w:r>
-        <w:rPr>
-          <w:rFonts w:ascii="Arial" w:hAnsi="Arial" w:cs="Arial"/>
-          <w:sz w:val="24"/>
-          <w:szCs w:val="24"/>
-        </w:rPr>
-        <w:t>Complemento</w:t>
-      </w:r>
-      <w:r>
-        <w:rPr>
-          <w:rFonts w:ascii="Arial" w:hAnsi="Arial" w:cs="Arial"/>
-          <w:sz w:val="24"/>
-          <w:szCs w:val="24"/>
-        </w:rPr>
-        <w:t>.</w:t>
-      </w:r>
-    </w:p>
-    <w:p>
-      <w:pPr>
-        <w:pStyle w:val="PargrafodaLista"/>
-        <w:spacing w:line="360" w:lineRule="auto"/>
-        <w:jc w:val="both"/>
-        <w:rPr>
-          <w:rFonts w:ascii="Arial" w:hAnsi="Arial" w:cs="Arial"/>
-          <w:sz w:val="24"/>
-          <w:szCs w:val="24"/>
-        </w:rPr>
-      </w:pPr>
-    </w:p>
-    <w:p>
-      <w:pPr>
-        <w:pStyle w:val="PargrafodaLista"/>
-        <w:numPr>
-          <w:ilvl w:val="0"/>
-          <w:numId w:val="9"/>
-        </w:numPr>
-        <w:spacing w:line="360" w:lineRule="auto"/>
-        <w:jc w:val="both"/>
-        <w:rPr>
-          <w:rFonts w:ascii="Arial" w:hAnsi="Arial" w:cs="Arial"/>
-          <w:sz w:val="24"/>
-          <w:szCs w:val="24"/>
-        </w:rPr>
-      </w:pPr>
-      <w:r>
-        <w:rPr>
-          <w:rFonts w:ascii="Arial" w:hAnsi="Arial" w:cs="Arial"/>
-          <w:sz w:val="24"/>
-          <w:szCs w:val="24"/>
-        </w:rPr>
-        <w:lastRenderedPageBreak/>
-        <w:t>RN0024</w:t>
-      </w:r>
-      <w:r>
-        <w:rPr>
-          <w:rFonts w:ascii="Arial" w:hAnsi="Arial" w:cs="Arial"/>
-          <w:sz w:val="24"/>
-          <w:szCs w:val="24"/>
-        </w:rPr>
-        <w:t xml:space="preserve"> - </w:t>
-      </w:r>
-      <w:r>
-        <w:rPr>
-          <w:rFonts w:ascii="Arial" w:hAnsi="Arial" w:cs="Arial"/>
-          <w:sz w:val="24"/>
-          <w:szCs w:val="24"/>
-        </w:rPr>
-        <w:t>Composição do registro de cartões de crédito</w:t>
-      </w:r>
-      <w:r>
-        <w:rPr>
-          <w:rFonts w:ascii="Arial" w:hAnsi="Arial" w:cs="Arial"/>
-          <w:sz w:val="24"/>
-          <w:szCs w:val="24"/>
-        </w:rPr>
-        <w:t xml:space="preserve">: </w:t>
-      </w:r>
-      <w:r>
-        <w:rPr>
-          <w:rFonts w:ascii="Arial" w:hAnsi="Arial" w:cs="Arial"/>
-          <w:sz w:val="24"/>
-          <w:szCs w:val="24"/>
-        </w:rPr>
-        <w:t>Todo cartão de crédito associado a um cliente deverá ser composto pelos seguintes campos: Nº do Cartão, Nome impresso no Cartão, Bandeira do Cartão e Código de Segurança.</w:t>
-      </w:r>
-    </w:p>
-    <w:p>
-      <w:pPr>
-        <w:pStyle w:val="PargrafodaLista"/>
-        <w:spacing w:line="360" w:lineRule="auto"/>
-        <w:jc w:val="both"/>
-        <w:rPr>
-          <w:rFonts w:ascii="Arial" w:hAnsi="Arial" w:cs="Arial"/>
-          <w:sz w:val="24"/>
-          <w:szCs w:val="24"/>
-        </w:rPr>
-      </w:pPr>
-    </w:p>
-    <w:p>
-      <w:pPr>
-        <w:pStyle w:val="PargrafodaLista"/>
-        <w:numPr>
-          <w:ilvl w:val="0"/>
-          <w:numId w:val="9"/>
-        </w:numPr>
-        <w:spacing w:line="360" w:lineRule="auto"/>
-        <w:jc w:val="both"/>
-        <w:rPr>
-          <w:rFonts w:ascii="Arial" w:hAnsi="Arial" w:cs="Arial"/>
-          <w:sz w:val="24"/>
-          <w:szCs w:val="24"/>
-        </w:rPr>
-      </w:pPr>
-      <w:r>
-        <w:rPr>
-          <w:rFonts w:ascii="Arial" w:hAnsi="Arial" w:cs="Arial"/>
-          <w:sz w:val="24"/>
-          <w:szCs w:val="24"/>
-        </w:rPr>
-        <w:t>RN0025</w:t>
-      </w:r>
-      <w:r>
-        <w:rPr>
-          <w:rFonts w:ascii="Arial" w:hAnsi="Arial" w:cs="Arial"/>
-          <w:sz w:val="24"/>
-          <w:szCs w:val="24"/>
-        </w:rPr>
-        <w:t xml:space="preserve"> - </w:t>
-      </w:r>
-      <w:r>
-        <w:rPr>
-          <w:rFonts w:ascii="Arial" w:hAnsi="Arial" w:cs="Arial"/>
-          <w:sz w:val="24"/>
-          <w:szCs w:val="24"/>
-        </w:rPr>
-        <w:t>Bandeiras permitidas para registro de cartões de crédito</w:t>
-      </w:r>
-      <w:r>
-        <w:rPr>
-          <w:rFonts w:ascii="Arial" w:hAnsi="Arial" w:cs="Arial"/>
-          <w:sz w:val="24"/>
-          <w:szCs w:val="24"/>
-        </w:rPr>
-        <w:t xml:space="preserve">: </w:t>
-      </w:r>
-      <w:r>
-        <w:rPr>
-          <w:rFonts w:ascii="Arial" w:hAnsi="Arial" w:cs="Arial"/>
-          <w:sz w:val="24"/>
-          <w:szCs w:val="24"/>
-        </w:rPr>
-        <w:t>Todo cartão de crédito associado a um cliente deverá ser de alguma bandeira registrada no sistema.</w:t>
-      </w:r>
-    </w:p>
-    <w:p>
-      <w:pPr>
-        <w:pStyle w:val="PargrafodaLista"/>
-        <w:spacing w:line="360" w:lineRule="auto"/>
-        <w:jc w:val="both"/>
-        <w:rPr>
-          <w:rFonts w:ascii="Arial" w:hAnsi="Arial" w:cs="Arial"/>
-          <w:sz w:val="24"/>
-          <w:szCs w:val="24"/>
-        </w:rPr>
-      </w:pPr>
-    </w:p>
-    <w:p>
-      <w:pPr>
-        <w:pStyle w:val="PargrafodaLista"/>
-        <w:numPr>
-          <w:ilvl w:val="0"/>
-          <w:numId w:val="9"/>
-        </w:numPr>
-        <w:spacing w:line="360" w:lineRule="auto"/>
-        <w:jc w:val="both"/>
-        <w:rPr>
-          <w:rFonts w:ascii="Arial" w:hAnsi="Arial" w:cs="Arial"/>
-          <w:sz w:val="24"/>
-          <w:szCs w:val="24"/>
-        </w:rPr>
-      </w:pPr>
-      <w:r>
-        <w:rPr>
-          <w:rFonts w:ascii="Arial" w:hAnsi="Arial" w:cs="Arial"/>
-          <w:sz w:val="24"/>
-          <w:szCs w:val="24"/>
-        </w:rPr>
-        <w:t>RN0026</w:t>
-      </w:r>
-      <w:r>
-        <w:rPr>
-          <w:rFonts w:ascii="Arial" w:hAnsi="Arial" w:cs="Arial"/>
-          <w:sz w:val="24"/>
-          <w:szCs w:val="24"/>
-        </w:rPr>
-        <w:t xml:space="preserve"> - </w:t>
-      </w:r>
-      <w:r>
-        <w:rPr>
-          <w:rFonts w:ascii="Arial" w:hAnsi="Arial" w:cs="Arial"/>
-          <w:sz w:val="24"/>
-          <w:szCs w:val="24"/>
-        </w:rPr>
-        <w:t>Dados obrigatórios para o cadastro de um cliente</w:t>
-      </w:r>
-      <w:r>
-        <w:rPr>
-          <w:rFonts w:ascii="Arial" w:hAnsi="Arial" w:cs="Arial"/>
-          <w:sz w:val="24"/>
-          <w:szCs w:val="24"/>
-        </w:rPr>
-        <w:t xml:space="preserve">: </w:t>
-      </w:r>
-      <w:r>
-        <w:rPr>
-          <w:rFonts w:ascii="Arial" w:hAnsi="Arial" w:cs="Arial"/>
-          <w:sz w:val="24"/>
-          <w:szCs w:val="24"/>
-        </w:rPr>
-        <w:t>Para todo cliente cadastrado é obrigatório o cadastro dos seguintes dados: Gênero, Nome, Data de Nascimento, CPF, Telefone (deve ser composto pelo tipo, DDD e número), e-mail, senha, endereço residencial.</w:t>
-      </w:r>
-    </w:p>
-    <w:p>
-      <w:pPr>
-        <w:pStyle w:val="PargrafodaLista"/>
-        <w:spacing w:line="360" w:lineRule="auto"/>
-        <w:jc w:val="both"/>
-        <w:rPr>
-          <w:rFonts w:ascii="Arial" w:hAnsi="Arial" w:cs="Arial"/>
-          <w:sz w:val="24"/>
-          <w:szCs w:val="24"/>
-        </w:rPr>
-      </w:pPr>
-    </w:p>
-    <w:p>
-      <w:pPr>
-        <w:pStyle w:val="PargrafodaLista"/>
-        <w:numPr>
-          <w:ilvl w:val="0"/>
-          <w:numId w:val="9"/>
-        </w:numPr>
-        <w:spacing w:line="360" w:lineRule="auto"/>
-        <w:jc w:val="both"/>
-        <w:rPr>
-          <w:rFonts w:ascii="Arial" w:hAnsi="Arial" w:cs="Arial"/>
-          <w:sz w:val="24"/>
-          <w:szCs w:val="24"/>
-        </w:rPr>
-      </w:pPr>
-      <w:r>
-        <w:rPr>
-          <w:rFonts w:ascii="Arial" w:hAnsi="Arial" w:cs="Arial"/>
-          <w:sz w:val="24"/>
-          <w:szCs w:val="24"/>
-        </w:rPr>
-        <w:t>RN0027</w:t>
-      </w:r>
-      <w:r>
-        <w:rPr>
-          <w:rFonts w:ascii="Arial" w:hAnsi="Arial" w:cs="Arial"/>
-          <w:sz w:val="24"/>
-          <w:szCs w:val="24"/>
-        </w:rPr>
-        <w:t xml:space="preserve"> </w:t>
-      </w:r>
-      <w:r>
-        <w:rPr>
-          <w:rFonts w:ascii="Arial" w:hAnsi="Arial" w:cs="Arial"/>
-          <w:sz w:val="24"/>
-          <w:szCs w:val="24"/>
-        </w:rPr>
-        <w:t>–</w:t>
-      </w:r>
-      <w:r>
-        <w:rPr>
-          <w:rFonts w:ascii="Arial" w:hAnsi="Arial" w:cs="Arial"/>
-          <w:sz w:val="24"/>
-          <w:szCs w:val="24"/>
-        </w:rPr>
-        <w:t xml:space="preserve"> </w:t>
-      </w:r>
-      <w:r>
-        <w:rPr>
-          <w:rFonts w:ascii="Arial" w:hAnsi="Arial" w:cs="Arial"/>
-          <w:sz w:val="24"/>
-          <w:szCs w:val="24"/>
-        </w:rPr>
-        <w:t>Tipo</w:t>
-      </w:r>
-      <w:r>
-        <w:rPr>
-          <w:rFonts w:ascii="Arial" w:hAnsi="Arial" w:cs="Arial"/>
-          <w:sz w:val="24"/>
-          <w:szCs w:val="24"/>
-        </w:rPr>
-        <w:t xml:space="preserve"> de cliente    O cliente deve receber um </w:t>
-      </w:r>
-      <w:r>
-        <w:rPr>
-          <w:rFonts w:ascii="Arial" w:hAnsi="Arial" w:cs="Arial"/>
-          <w:sz w:val="24"/>
-          <w:szCs w:val="24"/>
-        </w:rPr>
-        <w:t>tipo</w:t>
-      </w:r>
-      <w:r>
-        <w:rPr>
-          <w:rFonts w:ascii="Arial" w:hAnsi="Arial" w:cs="Arial"/>
-          <w:sz w:val="24"/>
-          <w:szCs w:val="24"/>
-        </w:rPr>
-        <w:t xml:space="preserve"> com base no seu perfil de compra.</w:t>
-      </w:r>
-    </w:p>
-    <w:p>
-      <w:pPr>
-        <w:pStyle w:val="PargrafodaLista"/>
-        <w:rPr>
-          <w:rFonts w:ascii="Arial" w:hAnsi="Arial" w:cs="Arial"/>
-          <w:sz w:val="24"/>
-          <w:szCs w:val="24"/>
-        </w:rPr>
-      </w:pPr>
-    </w:p>
-    <w:p>
-      <w:pPr>
-        <w:pStyle w:val="PargrafodaLista"/>
-        <w:spacing w:line="360" w:lineRule="auto"/>
-        <w:jc w:val="both"/>
-        <w:rPr>
-          <w:rFonts w:ascii="Arial" w:hAnsi="Arial" w:cs="Arial"/>
-          <w:sz w:val="24"/>
-          <w:szCs w:val="24"/>
-        </w:rPr>
-      </w:pPr>
-    </w:p>
-    <w:p>
-      <w:pPr>
-        <w:spacing w:line="360" w:lineRule="auto"/>
-        <w:jc w:val="both"/>
-        <w:rPr>
-          <w:rFonts w:ascii="Arial" w:hAnsi="Arial" w:cs="Arial"/>
-          <w:sz w:val="24"/>
-          <w:szCs w:val="24"/>
-        </w:rPr>
-      </w:pPr>
-      <w:r>
-        <w:rPr>
-          <w:rFonts w:ascii="Arial" w:hAnsi="Arial" w:cs="Arial"/>
-          <w:sz w:val="24"/>
-          <w:szCs w:val="24"/>
-        </w:rPr>
-        <w:t xml:space="preserve">Grupo: Gerenciar </w:t>
-      </w:r>
-      <w:r>
-        <w:rPr>
-          <w:rFonts w:ascii="Arial" w:hAnsi="Arial" w:cs="Arial"/>
-          <w:sz w:val="24"/>
-          <w:szCs w:val="24"/>
-        </w:rPr>
-        <w:t>Pedidos</w:t>
-      </w:r>
-    </w:p>
-    <w:p>
-      <w:pPr>
-        <w:pStyle w:val="PargrafodaLista"/>
-        <w:numPr>
-          <w:ilvl w:val="0"/>
-          <w:numId w:val="10"/>
-        </w:numPr>
-        <w:spacing w:line="360" w:lineRule="auto"/>
-        <w:jc w:val="both"/>
-        <w:rPr>
-          <w:rFonts w:ascii="Arial" w:hAnsi="Arial" w:cs="Arial"/>
-          <w:sz w:val="24"/>
-          <w:szCs w:val="24"/>
-        </w:rPr>
-      </w:pPr>
-      <w:r>
-        <w:rPr>
-          <w:rFonts w:ascii="Arial" w:hAnsi="Arial" w:cs="Arial"/>
-          <w:sz w:val="24"/>
-          <w:szCs w:val="24"/>
-        </w:rPr>
-        <w:t>RN0031</w:t>
-      </w:r>
-      <w:r>
-        <w:rPr>
-          <w:rFonts w:ascii="Arial" w:hAnsi="Arial" w:cs="Arial"/>
-          <w:sz w:val="24"/>
-          <w:szCs w:val="24"/>
-        </w:rPr>
-        <w:t xml:space="preserve"> - </w:t>
-      </w:r>
-      <w:r>
-        <w:rPr>
-          <w:rFonts w:ascii="Arial" w:hAnsi="Arial" w:cs="Arial"/>
-          <w:sz w:val="24"/>
-          <w:szCs w:val="24"/>
-        </w:rPr>
-        <w:t>Validar estoque para adição de itens no carrinho</w:t>
-      </w:r>
-      <w:r>
-        <w:rPr>
-          <w:rFonts w:ascii="Arial" w:hAnsi="Arial" w:cs="Arial"/>
-          <w:sz w:val="24"/>
-          <w:szCs w:val="24"/>
-        </w:rPr>
-        <w:t xml:space="preserve">: </w:t>
-      </w:r>
-      <w:r>
-        <w:rPr>
-          <w:rFonts w:ascii="Arial" w:hAnsi="Arial" w:cs="Arial"/>
-          <w:sz w:val="24"/>
-          <w:szCs w:val="24"/>
-        </w:rPr>
-        <w:t>Não deve ser permitido adicionar um item no carrinho de compra que não esteja disponível em estoque. Também deve ser validado a quantidade do item adicionado ao carrinho para que não seja adicionado mais itens do que o disponível em estoque.</w:t>
-      </w:r>
-    </w:p>
-    <w:p>
-      <w:pPr>
-        <w:pStyle w:val="PargrafodaLista"/>
-        <w:spacing w:line="360" w:lineRule="auto"/>
-        <w:jc w:val="both"/>
-        <w:rPr>
-          <w:rFonts w:ascii="Arial" w:hAnsi="Arial" w:cs="Arial"/>
-          <w:sz w:val="24"/>
-          <w:szCs w:val="24"/>
-        </w:rPr>
-      </w:pPr>
-    </w:p>
-    <w:p>
-      <w:pPr>
-        <w:pStyle w:val="PargrafodaLista"/>
-        <w:numPr>
-          <w:ilvl w:val="0"/>
-          <w:numId w:val="10"/>
-        </w:numPr>
-        <w:spacing w:line="360" w:lineRule="auto"/>
-        <w:jc w:val="both"/>
-        <w:rPr>
-          <w:rFonts w:ascii="Arial" w:hAnsi="Arial" w:cs="Arial"/>
-          <w:sz w:val="24"/>
-          <w:szCs w:val="24"/>
-        </w:rPr>
-      </w:pPr>
-      <w:r>
-        <w:rPr>
-          <w:rFonts w:ascii="Arial" w:hAnsi="Arial" w:cs="Arial"/>
-          <w:sz w:val="24"/>
-          <w:szCs w:val="24"/>
-        </w:rPr>
-        <w:t>RN0032</w:t>
-      </w:r>
-      <w:r>
-        <w:rPr>
-          <w:rFonts w:ascii="Arial" w:hAnsi="Arial" w:cs="Arial"/>
-          <w:sz w:val="24"/>
-          <w:szCs w:val="24"/>
-        </w:rPr>
-        <w:t xml:space="preserve"> - </w:t>
-      </w:r>
-      <w:r>
-        <w:rPr>
-          <w:rFonts w:ascii="Arial" w:hAnsi="Arial" w:cs="Arial"/>
-          <w:sz w:val="24"/>
-          <w:szCs w:val="24"/>
-        </w:rPr>
-        <w:t>Validar estoque para compra</w:t>
-      </w:r>
-      <w:r>
-        <w:rPr>
-          <w:rFonts w:ascii="Arial" w:hAnsi="Arial" w:cs="Arial"/>
-          <w:sz w:val="24"/>
-          <w:szCs w:val="24"/>
-        </w:rPr>
-        <w:t xml:space="preserve">: </w:t>
-      </w:r>
-      <w:r>
-        <w:rPr>
-          <w:rFonts w:ascii="Arial" w:hAnsi="Arial" w:cs="Arial"/>
-          <w:sz w:val="24"/>
-          <w:szCs w:val="24"/>
-        </w:rPr>
-        <w:t>Ao solicitar a compra de itens que estejam em um carrinho deve-se garantir que tais itens ainda permanecem disponíveis em estoque.</w:t>
-      </w:r>
-    </w:p>
-    <w:p>
-      <w:pPr>
-        <w:pStyle w:val="PargrafodaLista"/>
-        <w:rPr>
-          <w:rFonts w:ascii="Arial" w:hAnsi="Arial" w:cs="Arial"/>
-          <w:sz w:val="24"/>
-          <w:szCs w:val="24"/>
-        </w:rPr>
-      </w:pPr>
-    </w:p>
-    <w:p>
-      <w:pPr>
-        <w:pStyle w:val="PargrafodaLista"/>
-        <w:spacing w:line="360" w:lineRule="auto"/>
-        <w:jc w:val="both"/>
-        <w:rPr>
-          <w:rFonts w:ascii="Arial" w:hAnsi="Arial" w:cs="Arial"/>
-          <w:sz w:val="24"/>
-          <w:szCs w:val="24"/>
-        </w:rPr>
-      </w:pPr>
-    </w:p>
-    <w:p>
-      <w:pPr>
-        <w:pStyle w:val="PargrafodaLista"/>
-        <w:spacing w:line="360" w:lineRule="auto"/>
-        <w:jc w:val="both"/>
-        <w:rPr>
-          <w:rFonts w:ascii="Arial" w:hAnsi="Arial" w:cs="Arial"/>
-          <w:sz w:val="24"/>
-          <w:szCs w:val="24"/>
-        </w:rPr>
-      </w:pPr>
-    </w:p>
-    <w:p>
-      <w:pPr>
-        <w:pStyle w:val="PargrafodaLista"/>
-        <w:numPr>
-          <w:ilvl w:val="0"/>
-          <w:numId w:val="10"/>
-        </w:numPr>
-        <w:spacing w:line="360" w:lineRule="auto"/>
-        <w:jc w:val="both"/>
-        <w:rPr>
-          <w:rFonts w:ascii="Arial" w:hAnsi="Arial" w:cs="Arial"/>
-          <w:sz w:val="24"/>
-          <w:szCs w:val="24"/>
-        </w:rPr>
-      </w:pPr>
-      <w:r>
-        <w:rPr>
-          <w:rFonts w:ascii="Arial" w:hAnsi="Arial" w:cs="Arial"/>
-          <w:sz w:val="24"/>
-          <w:szCs w:val="24"/>
-        </w:rPr>
-        <w:t>RN0033</w:t>
-      </w:r>
-      <w:r>
-        <w:rPr>
-          <w:rFonts w:ascii="Arial" w:hAnsi="Arial" w:cs="Arial"/>
-          <w:sz w:val="24"/>
-          <w:szCs w:val="24"/>
-        </w:rPr>
-        <w:t xml:space="preserve"> - </w:t>
-      </w:r>
-      <w:r>
-        <w:rPr>
-          <w:rFonts w:ascii="Arial" w:hAnsi="Arial" w:cs="Arial"/>
-          <w:sz w:val="24"/>
-          <w:szCs w:val="24"/>
-        </w:rPr>
-        <w:t>Uso de cupom promocional para pagamento</w:t>
-      </w:r>
-      <w:r>
-        <w:rPr>
-          <w:rFonts w:ascii="Arial" w:hAnsi="Arial" w:cs="Arial"/>
-          <w:sz w:val="24"/>
-          <w:szCs w:val="24"/>
-        </w:rPr>
-        <w:t xml:space="preserve">: </w:t>
-      </w:r>
-      <w:r>
-        <w:rPr>
-          <w:rFonts w:ascii="Arial" w:hAnsi="Arial" w:cs="Arial"/>
-          <w:sz w:val="24"/>
-          <w:szCs w:val="24"/>
-        </w:rPr>
-        <w:t>Apenas um cupom promocional pode ser utilizado por compra.</w:t>
-      </w:r>
-    </w:p>
-    <w:p>
-      <w:pPr>
-        <w:pStyle w:val="PargrafodaLista"/>
-        <w:spacing w:line="360" w:lineRule="auto"/>
-        <w:jc w:val="both"/>
-        <w:rPr>
-          <w:rFonts w:ascii="Arial" w:hAnsi="Arial" w:cs="Arial"/>
-          <w:sz w:val="24"/>
-          <w:szCs w:val="24"/>
-        </w:rPr>
-      </w:pPr>
-    </w:p>
-    <w:p>
-      <w:pPr>
-        <w:pStyle w:val="PargrafodaLista"/>
-        <w:numPr>
-          <w:ilvl w:val="0"/>
-          <w:numId w:val="10"/>
-        </w:numPr>
-        <w:spacing w:line="360" w:lineRule="auto"/>
-        <w:jc w:val="both"/>
-        <w:rPr>
-          <w:rFonts w:ascii="Arial" w:hAnsi="Arial" w:cs="Arial"/>
-          <w:sz w:val="24"/>
-          <w:szCs w:val="24"/>
-        </w:rPr>
-      </w:pPr>
-      <w:r>
-        <w:rPr>
-          <w:rFonts w:ascii="Arial" w:hAnsi="Arial" w:cs="Arial"/>
-          <w:sz w:val="24"/>
-          <w:szCs w:val="24"/>
-        </w:rPr>
-        <w:t>RN0034</w:t>
-      </w:r>
-      <w:r>
-        <w:rPr>
-          <w:rFonts w:ascii="Arial" w:hAnsi="Arial" w:cs="Arial"/>
-          <w:sz w:val="24"/>
-          <w:szCs w:val="24"/>
-        </w:rPr>
-        <w:t xml:space="preserve"> - </w:t>
-      </w:r>
-      <w:r>
-        <w:rPr>
-          <w:rFonts w:ascii="Arial" w:hAnsi="Arial" w:cs="Arial"/>
-          <w:sz w:val="24"/>
-          <w:szCs w:val="24"/>
-        </w:rPr>
-        <w:t>Uso de diver</w:t>
-      </w:r>
-      <w:r>
-        <w:rPr>
-          <w:rFonts w:ascii="Arial" w:hAnsi="Arial" w:cs="Arial"/>
-          <w:sz w:val="24"/>
-          <w:szCs w:val="24"/>
-        </w:rPr>
-        <w:t>sos</w:t>
-      </w:r>
-      <w:r>
-        <w:rPr>
-          <w:rFonts w:ascii="Arial" w:hAnsi="Arial" w:cs="Arial"/>
-          <w:sz w:val="24"/>
-          <w:szCs w:val="24"/>
-        </w:rPr>
-        <w:t xml:space="preserve"> cartões de crédito</w:t>
-      </w:r>
-      <w:r>
-        <w:rPr>
-          <w:rFonts w:ascii="Arial" w:hAnsi="Arial" w:cs="Arial"/>
-          <w:sz w:val="24"/>
-          <w:szCs w:val="24"/>
-        </w:rPr>
-        <w:t xml:space="preserve">: </w:t>
-      </w:r>
-      <w:r>
-        <w:rPr>
-          <w:rFonts w:ascii="Arial" w:hAnsi="Arial" w:cs="Arial"/>
-          <w:sz w:val="24"/>
-          <w:szCs w:val="24"/>
-        </w:rPr>
-        <w:t>Uma compra pode ser paga utilizando mais de um cartão de crédito, porém o valor mínimo para ser pago com cada cartão deve ser R$ 10,00.</w:t>
-      </w:r>
-    </w:p>
-    <w:p>
-      <w:pPr>
-        <w:pStyle w:val="PargrafodaLista"/>
-        <w:rPr>
-          <w:rFonts w:ascii="Arial" w:hAnsi="Arial" w:cs="Arial"/>
-          <w:sz w:val="24"/>
-          <w:szCs w:val="24"/>
-        </w:rPr>
-      </w:pPr>
-    </w:p>
-    <w:p>
-      <w:pPr>
-        <w:pStyle w:val="PargrafodaLista"/>
-        <w:spacing w:line="360" w:lineRule="auto"/>
-        <w:jc w:val="both"/>
-        <w:rPr>
-          <w:rFonts w:ascii="Arial" w:hAnsi="Arial" w:cs="Arial"/>
-          <w:sz w:val="24"/>
-          <w:szCs w:val="24"/>
-        </w:rPr>
-      </w:pPr>
-    </w:p>
-    <w:p>
-      <w:pPr>
-        <w:pStyle w:val="PargrafodaLista"/>
-        <w:numPr>
-          <w:ilvl w:val="0"/>
-          <w:numId w:val="10"/>
-        </w:numPr>
-        <w:spacing w:line="360" w:lineRule="auto"/>
-        <w:jc w:val="both"/>
-        <w:rPr>
-          <w:rFonts w:ascii="Arial" w:hAnsi="Arial" w:cs="Arial"/>
-          <w:sz w:val="24"/>
-          <w:szCs w:val="24"/>
-        </w:rPr>
-      </w:pPr>
-      <w:r>
-        <w:rPr>
-          <w:rFonts w:ascii="Arial" w:hAnsi="Arial" w:cs="Arial"/>
-          <w:sz w:val="24"/>
-          <w:szCs w:val="24"/>
-        </w:rPr>
-        <w:t>RN0035</w:t>
-      </w:r>
-      <w:r>
-        <w:rPr>
-          <w:rFonts w:ascii="Arial" w:hAnsi="Arial" w:cs="Arial"/>
-          <w:sz w:val="24"/>
-          <w:szCs w:val="24"/>
-        </w:rPr>
-        <w:t xml:space="preserve"> - </w:t>
-      </w:r>
-      <w:r>
-        <w:rPr>
-          <w:rFonts w:ascii="Arial" w:hAnsi="Arial" w:cs="Arial"/>
-          <w:sz w:val="24"/>
-          <w:szCs w:val="24"/>
-        </w:rPr>
-        <w:t>Uso de cupons junto a cartão de crédito</w:t>
-      </w:r>
-      <w:r>
-        <w:rPr>
-          <w:rFonts w:ascii="Arial" w:hAnsi="Arial" w:cs="Arial"/>
-          <w:sz w:val="24"/>
-          <w:szCs w:val="24"/>
-        </w:rPr>
-        <w:t>:</w:t>
-      </w:r>
-      <w:r>
-        <w:rPr>
-          <w:rFonts w:ascii="Arial" w:hAnsi="Arial" w:cs="Arial"/>
-          <w:sz w:val="24"/>
-          <w:szCs w:val="24"/>
-        </w:rPr>
-        <w:t xml:space="preserve"> Ao realizar pagamento utilizando cupons e cartões em conjunto, deve-se sempre considerar o valor máximo dos cupons. Somente neste caso é permitido que seja realizado um pagamento de um valor menor que R$ 10,00 no cartão. Exemplo: Uma compra de R$ 35,00 o cliente pode pagar R$ 30,00 utilizando cupons de troca ou cupons promocionais e pagar R$ 5,00 com cartão de crédito.</w:t>
-      </w:r>
-    </w:p>
-    <w:p>
-      <w:pPr>
-        <w:pStyle w:val="PargrafodaLista"/>
-        <w:spacing w:line="360" w:lineRule="auto"/>
-        <w:jc w:val="both"/>
-        <w:rPr>
-          <w:rFonts w:ascii="Arial" w:hAnsi="Arial" w:cs="Arial"/>
-          <w:sz w:val="24"/>
-          <w:szCs w:val="24"/>
-        </w:rPr>
-      </w:pPr>
-    </w:p>
-    <w:p>
-      <w:pPr>
-        <w:pStyle w:val="PargrafodaLista"/>
-        <w:numPr>
-          <w:ilvl w:val="0"/>
-          <w:numId w:val="10"/>
-        </w:numPr>
-        <w:spacing w:line="360" w:lineRule="auto"/>
-        <w:jc w:val="both"/>
-        <w:rPr>
-          <w:rFonts w:ascii="Arial" w:hAnsi="Arial" w:cs="Arial"/>
-          <w:sz w:val="24"/>
-          <w:szCs w:val="24"/>
-        </w:rPr>
-      </w:pPr>
-      <w:r>
-        <w:rPr>
-          <w:rFonts w:ascii="Arial" w:hAnsi="Arial" w:cs="Arial"/>
-          <w:sz w:val="24"/>
-          <w:szCs w:val="24"/>
-        </w:rPr>
-        <w:t>RN0036</w:t>
-      </w:r>
-      <w:r>
-        <w:rPr>
-          <w:rFonts w:ascii="Arial" w:hAnsi="Arial" w:cs="Arial"/>
-          <w:sz w:val="24"/>
-          <w:szCs w:val="24"/>
-        </w:rPr>
-        <w:t xml:space="preserve"> - </w:t>
-      </w:r>
-      <w:r>
-        <w:rPr>
-          <w:rFonts w:ascii="Arial" w:hAnsi="Arial" w:cs="Arial"/>
-          <w:sz w:val="24"/>
-          <w:szCs w:val="24"/>
-        </w:rPr>
-        <w:t>Gerar cupom de troca</w:t>
-      </w:r>
-      <w:r>
-        <w:rPr>
-          <w:rFonts w:ascii="Arial" w:hAnsi="Arial" w:cs="Arial"/>
-          <w:sz w:val="24"/>
-          <w:szCs w:val="24"/>
-        </w:rPr>
-        <w:t xml:space="preserve">: </w:t>
-      </w:r>
-      <w:r>
-        <w:rPr>
-          <w:rFonts w:ascii="Arial" w:hAnsi="Arial" w:cs="Arial"/>
-          <w:sz w:val="24"/>
-          <w:szCs w:val="24"/>
-        </w:rPr>
-        <w:t>Um cupom de troca deve ser gerado quando uma compra for paga com outros cupons em que o valor supere o valor da compra. Obs: O sistema não deve possibilitar o uso de cupons que supere a compra desnecessariamente, ex: a venda tem valor total de R$ 50,00 e o cliente possui três cupons, um com valor de R$ 20,00, outro com valor de R$ 40,00 e um terceiro com valor de R$ 35,00 o sistema não deve possibilitar o uso dos três cupons nesta compra, deve ser aceito apenas dois cupons e consequentemente gerar um cupom com a diferença de R$ 5,00, ou R$ 10,00 ou R$ 25,00.</w:t>
-      </w:r>
-    </w:p>
-    <w:p>
-      <w:pPr>
-        <w:pStyle w:val="PargrafodaLista"/>
-        <w:spacing w:line="360" w:lineRule="auto"/>
-        <w:jc w:val="both"/>
-        <w:rPr>
-          <w:rFonts w:ascii="Arial" w:hAnsi="Arial" w:cs="Arial"/>
-          <w:sz w:val="24"/>
-          <w:szCs w:val="24"/>
-        </w:rPr>
-      </w:pPr>
-    </w:p>
-    <w:p>
-      <w:pPr>
-        <w:pStyle w:val="PargrafodaLista"/>
-        <w:numPr>
-          <w:ilvl w:val="0"/>
-          <w:numId w:val="10"/>
-        </w:numPr>
-        <w:spacing w:line="360" w:lineRule="auto"/>
-        <w:jc w:val="both"/>
-        <w:rPr>
-          <w:rFonts w:ascii="Arial" w:hAnsi="Arial" w:cs="Arial"/>
-          <w:sz w:val="24"/>
-          <w:szCs w:val="24"/>
-        </w:rPr>
-      </w:pPr>
-      <w:r>
-        <w:rPr>
-          <w:rFonts w:ascii="Arial" w:hAnsi="Arial" w:cs="Arial"/>
-          <w:sz w:val="24"/>
-          <w:szCs w:val="24"/>
-        </w:rPr>
-        <w:t>RN0037</w:t>
-      </w:r>
-      <w:r>
-        <w:rPr>
-          <w:rFonts w:ascii="Arial" w:hAnsi="Arial" w:cs="Arial"/>
-          <w:sz w:val="24"/>
-          <w:szCs w:val="24"/>
-        </w:rPr>
-        <w:t xml:space="preserve"> - </w:t>
-      </w:r>
-      <w:r>
-        <w:rPr>
-          <w:rFonts w:ascii="Arial" w:hAnsi="Arial" w:cs="Arial"/>
-          <w:sz w:val="24"/>
-          <w:szCs w:val="24"/>
-        </w:rPr>
-        <w:t>Validar Forma de Pagamento para finalização de compra</w:t>
-      </w:r>
-      <w:r>
-        <w:rPr>
-          <w:rFonts w:ascii="Arial" w:hAnsi="Arial" w:cs="Arial"/>
-          <w:sz w:val="24"/>
-          <w:szCs w:val="24"/>
-        </w:rPr>
-        <w:t xml:space="preserve">: </w:t>
-      </w:r>
-      <w:r>
-        <w:rPr>
-          <w:rFonts w:ascii="Arial" w:hAnsi="Arial" w:cs="Arial"/>
-          <w:sz w:val="24"/>
-          <w:szCs w:val="24"/>
-        </w:rPr>
-        <w:t>Após a finalização da compra a forma de pagamento deve ser validada. Para tal deve-se validar a validade e veracidade dos cupons de troca e promocionais que porventura foram utilizados. Também deve ser validado o aceite da compra pela respectiva operadora de cartão de crédito.</w:t>
-      </w:r>
-    </w:p>
-    <w:p>
-      <w:pPr>
-        <w:pStyle w:val="PargrafodaLista"/>
-        <w:spacing w:line="360" w:lineRule="auto"/>
-        <w:jc w:val="both"/>
-        <w:rPr>
-          <w:rFonts w:ascii="Arial" w:hAnsi="Arial" w:cs="Arial"/>
-          <w:sz w:val="24"/>
-          <w:szCs w:val="24"/>
-        </w:rPr>
-      </w:pPr>
-    </w:p>
-    <w:p>
-      <w:pPr>
-        <w:pStyle w:val="PargrafodaLista"/>
-        <w:numPr>
-          <w:ilvl w:val="0"/>
-          <w:numId w:val="10"/>
-        </w:numPr>
-        <w:spacing w:line="360" w:lineRule="auto"/>
-        <w:jc w:val="both"/>
-        <w:rPr>
-          <w:rFonts w:ascii="Arial" w:hAnsi="Arial" w:cs="Arial"/>
-          <w:sz w:val="24"/>
-          <w:szCs w:val="24"/>
-        </w:rPr>
-      </w:pPr>
-      <w:r>
-        <w:rPr>
-          <w:rFonts w:ascii="Arial" w:hAnsi="Arial" w:cs="Arial"/>
-          <w:sz w:val="24"/>
-          <w:szCs w:val="24"/>
-        </w:rPr>
-        <w:t>RN0038</w:t>
-      </w:r>
-      <w:r>
-        <w:rPr>
-          <w:rFonts w:ascii="Arial" w:hAnsi="Arial" w:cs="Arial"/>
-          <w:sz w:val="24"/>
-          <w:szCs w:val="24"/>
-        </w:rPr>
-        <w:t xml:space="preserve"> - </w:t>
-      </w:r>
-      <w:r>
-        <w:rPr>
-          <w:rFonts w:ascii="Arial" w:hAnsi="Arial" w:cs="Arial"/>
-          <w:sz w:val="24"/>
-          <w:szCs w:val="24"/>
-        </w:rPr>
-        <w:t>Alterar status da compra conforme processo de aprovação de forma de pagamento</w:t>
-      </w:r>
-      <w:r>
-        <w:rPr>
-          <w:rFonts w:ascii="Arial" w:hAnsi="Arial" w:cs="Arial"/>
-          <w:sz w:val="24"/>
-          <w:szCs w:val="24"/>
-        </w:rPr>
-        <w:t xml:space="preserve">: </w:t>
-      </w:r>
-      <w:r>
-        <w:rPr>
-          <w:rFonts w:ascii="Arial" w:hAnsi="Arial" w:cs="Arial"/>
-          <w:sz w:val="24"/>
-          <w:szCs w:val="24"/>
-        </w:rPr>
-        <w:t>Caso as formas de pagamento tenham sido validadas com sucesso, a compra deve passar ter o status APROVADA. Caso contrário deve passar a ter o status REPROVADA.</w:t>
-      </w:r>
-    </w:p>
-    <w:p>
-      <w:pPr>
-        <w:pStyle w:val="PargrafodaLista"/>
-        <w:rPr>
-          <w:rFonts w:ascii="Arial" w:hAnsi="Arial" w:cs="Arial"/>
-          <w:sz w:val="24"/>
-          <w:szCs w:val="24"/>
-        </w:rPr>
-      </w:pPr>
-    </w:p>
-    <w:p>
-      <w:pPr>
-        <w:pStyle w:val="PargrafodaLista"/>
-        <w:spacing w:line="360" w:lineRule="auto"/>
-        <w:jc w:val="both"/>
-        <w:rPr>
-          <w:rFonts w:ascii="Arial" w:hAnsi="Arial" w:cs="Arial"/>
-          <w:sz w:val="24"/>
-          <w:szCs w:val="24"/>
-        </w:rPr>
-      </w:pPr>
-    </w:p>
-    <w:p>
-      <w:pPr>
-        <w:pStyle w:val="PargrafodaLista"/>
-        <w:numPr>
-          <w:ilvl w:val="0"/>
-          <w:numId w:val="10"/>
-        </w:numPr>
-        <w:spacing w:line="360" w:lineRule="auto"/>
-        <w:jc w:val="both"/>
-        <w:rPr>
-          <w:rFonts w:ascii="Arial" w:hAnsi="Arial" w:cs="Arial"/>
-          <w:sz w:val="24"/>
-          <w:szCs w:val="24"/>
-        </w:rPr>
-      </w:pPr>
-      <w:r>
-        <w:rPr>
-          <w:rFonts w:ascii="Arial" w:hAnsi="Arial" w:cs="Arial"/>
-          <w:sz w:val="24"/>
-          <w:szCs w:val="24"/>
-        </w:rPr>
-        <w:t>RN0039</w:t>
-      </w:r>
-      <w:r>
-        <w:rPr>
-          <w:rFonts w:ascii="Arial" w:hAnsi="Arial" w:cs="Arial"/>
-          <w:sz w:val="24"/>
-          <w:szCs w:val="24"/>
-        </w:rPr>
-        <w:t xml:space="preserve"> - </w:t>
-      </w:r>
-      <w:r>
-        <w:rPr>
-          <w:rFonts w:ascii="Arial" w:hAnsi="Arial" w:cs="Arial"/>
-          <w:sz w:val="24"/>
-          <w:szCs w:val="24"/>
-        </w:rPr>
-        <w:t>Alterar status da compra para transporte</w:t>
-      </w:r>
-      <w:r>
-        <w:rPr>
-          <w:rFonts w:ascii="Arial" w:hAnsi="Arial" w:cs="Arial"/>
-          <w:sz w:val="24"/>
-          <w:szCs w:val="24"/>
-        </w:rPr>
-        <w:t xml:space="preserve">: </w:t>
-      </w:r>
-      <w:r>
-        <w:rPr>
-          <w:rFonts w:ascii="Arial" w:hAnsi="Arial" w:cs="Arial"/>
-          <w:sz w:val="24"/>
-          <w:szCs w:val="24"/>
-        </w:rPr>
-        <w:t>Toda compra selecionada para ser entregue por um administrador deve ter seu status alterado para EM TRANSPORTE.</w:t>
-      </w:r>
-    </w:p>
-    <w:p>
-      <w:pPr>
-        <w:pStyle w:val="PargrafodaLista"/>
-        <w:spacing w:line="360" w:lineRule="auto"/>
-        <w:jc w:val="both"/>
-        <w:rPr>
-          <w:rFonts w:ascii="Arial" w:hAnsi="Arial" w:cs="Arial"/>
-          <w:sz w:val="24"/>
-          <w:szCs w:val="24"/>
-        </w:rPr>
-      </w:pPr>
-    </w:p>
-    <w:p>
-      <w:pPr>
-        <w:pStyle w:val="PargrafodaLista"/>
-        <w:numPr>
-          <w:ilvl w:val="0"/>
-          <w:numId w:val="10"/>
-        </w:numPr>
-        <w:spacing w:line="360" w:lineRule="auto"/>
-        <w:jc w:val="both"/>
-        <w:rPr>
-          <w:rFonts w:ascii="Arial" w:hAnsi="Arial" w:cs="Arial"/>
-          <w:sz w:val="24"/>
-          <w:szCs w:val="24"/>
-        </w:rPr>
-      </w:pPr>
-      <w:r>
-        <w:rPr>
-          <w:rFonts w:ascii="Arial" w:hAnsi="Arial" w:cs="Arial"/>
-          <w:sz w:val="24"/>
-          <w:szCs w:val="24"/>
-        </w:rPr>
-        <w:t>RN0040</w:t>
-      </w:r>
-      <w:r>
-        <w:rPr>
-          <w:rFonts w:ascii="Arial" w:hAnsi="Arial" w:cs="Arial"/>
-          <w:sz w:val="24"/>
-          <w:szCs w:val="24"/>
-        </w:rPr>
-        <w:t xml:space="preserve"> - </w:t>
-      </w:r>
-      <w:r>
-        <w:rPr>
-          <w:rFonts w:ascii="Arial" w:hAnsi="Arial" w:cs="Arial"/>
-          <w:sz w:val="24"/>
-          <w:szCs w:val="24"/>
-        </w:rPr>
-        <w:t>Alterar status da compra após entrega</w:t>
-      </w:r>
-      <w:r>
-        <w:rPr>
-          <w:rFonts w:ascii="Arial" w:hAnsi="Arial" w:cs="Arial"/>
-          <w:sz w:val="24"/>
-          <w:szCs w:val="24"/>
-        </w:rPr>
-        <w:t xml:space="preserve">: </w:t>
-      </w:r>
-      <w:r>
-        <w:rPr>
-          <w:rFonts w:ascii="Arial" w:hAnsi="Arial" w:cs="Arial"/>
-          <w:sz w:val="24"/>
-          <w:szCs w:val="24"/>
-        </w:rPr>
-        <w:t>Toda compra selecionada como entregue por um administrador deve ter seu status alterado para ENTREGUE.</w:t>
-      </w:r>
-    </w:p>
-    <w:p>
-      <w:pPr>
-        <w:pStyle w:val="PargrafodaLista"/>
-        <w:rPr>
-          <w:rFonts w:ascii="Arial" w:hAnsi="Arial" w:cs="Arial"/>
-          <w:sz w:val="24"/>
-          <w:szCs w:val="24"/>
-        </w:rPr>
-      </w:pPr>
-    </w:p>
-    <w:p>
-      <w:pPr>
-        <w:pStyle w:val="PargrafodaLista"/>
-        <w:spacing w:line="360" w:lineRule="auto"/>
-        <w:jc w:val="both"/>
-        <w:rPr>
-          <w:rFonts w:ascii="Arial" w:hAnsi="Arial" w:cs="Arial"/>
-          <w:sz w:val="24"/>
-          <w:szCs w:val="24"/>
-        </w:rPr>
-      </w:pPr>
-    </w:p>
-    <w:p>
-      <w:pPr>
-        <w:pStyle w:val="PargrafodaLista"/>
-        <w:numPr>
-          <w:ilvl w:val="0"/>
-          <w:numId w:val="10"/>
-        </w:numPr>
-        <w:spacing w:line="360" w:lineRule="auto"/>
-        <w:jc w:val="both"/>
-        <w:rPr>
-          <w:rFonts w:ascii="Arial" w:hAnsi="Arial" w:cs="Arial"/>
-          <w:sz w:val="24"/>
-          <w:szCs w:val="24"/>
-        </w:rPr>
-      </w:pPr>
-      <w:r>
-        <w:rPr>
-          <w:rFonts w:ascii="Arial" w:hAnsi="Arial" w:cs="Arial"/>
-          <w:sz w:val="24"/>
-          <w:szCs w:val="24"/>
-        </w:rPr>
-        <w:t>RN0041</w:t>
-      </w:r>
-      <w:r>
-        <w:rPr>
-          <w:rFonts w:ascii="Arial" w:hAnsi="Arial" w:cs="Arial"/>
-          <w:sz w:val="24"/>
-          <w:szCs w:val="24"/>
-        </w:rPr>
-        <w:t xml:space="preserve"> - </w:t>
-      </w:r>
-      <w:r>
-        <w:rPr>
-          <w:rFonts w:ascii="Arial" w:hAnsi="Arial" w:cs="Arial"/>
-          <w:sz w:val="24"/>
-          <w:szCs w:val="24"/>
-        </w:rPr>
-        <w:t>Gerar pedido de troca</w:t>
-      </w:r>
-      <w:r>
-        <w:rPr>
-          <w:rFonts w:ascii="Arial" w:hAnsi="Arial" w:cs="Arial"/>
-          <w:sz w:val="24"/>
-          <w:szCs w:val="24"/>
-        </w:rPr>
-        <w:t xml:space="preserve">: </w:t>
-      </w:r>
-      <w:r>
-        <w:rPr>
-          <w:rFonts w:ascii="Arial" w:hAnsi="Arial" w:cs="Arial"/>
-          <w:sz w:val="24"/>
-          <w:szCs w:val="24"/>
-        </w:rPr>
-        <w:t>Todo item selecionado para troca deve gerar um pedido de troca. Este pedido deverá terá o status EM TROCA. Caso o cliente solicite a troca de toda a compra o status do pedido deverá ser EM TROCA.</w:t>
-      </w:r>
-    </w:p>
-    <w:p>
-      <w:pPr>
-        <w:pStyle w:val="PargrafodaLista"/>
-        <w:spacing w:line="360" w:lineRule="auto"/>
-        <w:jc w:val="both"/>
-        <w:rPr>
-          <w:rFonts w:ascii="Arial" w:hAnsi="Arial" w:cs="Arial"/>
-          <w:sz w:val="24"/>
-          <w:szCs w:val="24"/>
-        </w:rPr>
-      </w:pPr>
-    </w:p>
-    <w:p>
-      <w:pPr>
-        <w:pStyle w:val="PargrafodaLista"/>
-        <w:numPr>
-          <w:ilvl w:val="0"/>
-          <w:numId w:val="10"/>
-        </w:numPr>
-        <w:spacing w:line="360" w:lineRule="auto"/>
-        <w:jc w:val="both"/>
-        <w:rPr>
-          <w:rFonts w:ascii="Arial" w:hAnsi="Arial" w:cs="Arial"/>
-          <w:sz w:val="24"/>
-          <w:szCs w:val="24"/>
-        </w:rPr>
-      </w:pPr>
-      <w:r>
-        <w:rPr>
-          <w:rFonts w:ascii="Arial" w:hAnsi="Arial" w:cs="Arial"/>
-          <w:sz w:val="24"/>
-          <w:szCs w:val="24"/>
-        </w:rPr>
-        <w:t>RN0042</w:t>
-      </w:r>
-      <w:r>
-        <w:rPr>
-          <w:rFonts w:ascii="Arial" w:hAnsi="Arial" w:cs="Arial"/>
-          <w:sz w:val="24"/>
-          <w:szCs w:val="24"/>
-        </w:rPr>
-        <w:t xml:space="preserve"> - </w:t>
-      </w:r>
-      <w:r>
-        <w:rPr>
-          <w:rFonts w:ascii="Arial" w:hAnsi="Arial" w:cs="Arial"/>
-          <w:sz w:val="24"/>
-          <w:szCs w:val="24"/>
-        </w:rPr>
-        <w:t>Alterar status do pedido após recebimento de troca</w:t>
-      </w:r>
-      <w:r>
-        <w:rPr>
-          <w:rFonts w:ascii="Arial" w:hAnsi="Arial" w:cs="Arial"/>
-          <w:sz w:val="24"/>
-          <w:szCs w:val="24"/>
-        </w:rPr>
-        <w:t xml:space="preserve">: </w:t>
-      </w:r>
-      <w:r>
-        <w:rPr>
-          <w:rFonts w:ascii="Arial" w:hAnsi="Arial" w:cs="Arial"/>
-          <w:sz w:val="24"/>
-          <w:szCs w:val="24"/>
-        </w:rPr>
-        <w:t>Ao confirmar que os itens de um pedido de troca ou uma compra com status EM TROCA foi recebido o status do pedido ou compra deverá ser TROCADO.</w:t>
-      </w:r>
-    </w:p>
-    <w:p>
-      <w:pPr>
-        <w:pStyle w:val="PargrafodaLista"/>
-        <w:spacing w:line="360" w:lineRule="auto"/>
-        <w:jc w:val="both"/>
-        <w:rPr>
-          <w:rFonts w:ascii="Arial" w:hAnsi="Arial" w:cs="Arial"/>
-          <w:sz w:val="24"/>
-          <w:szCs w:val="24"/>
-        </w:rPr>
-      </w:pPr>
-    </w:p>
-    <w:p>
-      <w:pPr>
-        <w:pStyle w:val="PargrafodaLista"/>
-        <w:numPr>
-          <w:ilvl w:val="0"/>
-          <w:numId w:val="10"/>
-        </w:numPr>
-        <w:spacing w:line="360" w:lineRule="auto"/>
-        <w:jc w:val="both"/>
-        <w:rPr>
-          <w:rFonts w:ascii="Arial" w:hAnsi="Arial" w:cs="Arial"/>
-          <w:sz w:val="24"/>
-          <w:szCs w:val="24"/>
-        </w:rPr>
-      </w:pPr>
-      <w:r>
-        <w:rPr>
-          <w:rFonts w:ascii="Arial" w:hAnsi="Arial" w:cs="Arial"/>
-          <w:sz w:val="24"/>
-          <w:szCs w:val="24"/>
-        </w:rPr>
-        <w:t>RN0043</w:t>
-      </w:r>
-      <w:r>
-        <w:rPr>
-          <w:rFonts w:ascii="Arial" w:hAnsi="Arial" w:cs="Arial"/>
-          <w:sz w:val="24"/>
-          <w:szCs w:val="24"/>
-        </w:rPr>
-        <w:t xml:space="preserve"> - </w:t>
-      </w:r>
-      <w:r>
-        <w:rPr>
-          <w:rFonts w:ascii="Arial" w:hAnsi="Arial" w:cs="Arial"/>
-          <w:sz w:val="24"/>
-          <w:szCs w:val="24"/>
-        </w:rPr>
-        <w:t>Validação para solicitar troca</w:t>
-      </w:r>
-      <w:r>
-        <w:rPr>
-          <w:rFonts w:ascii="Arial" w:hAnsi="Arial" w:cs="Arial"/>
-          <w:sz w:val="24"/>
-          <w:szCs w:val="24"/>
-        </w:rPr>
-        <w:t xml:space="preserve">: </w:t>
-      </w:r>
-      <w:r>
-        <w:rPr>
-          <w:rFonts w:ascii="Arial" w:hAnsi="Arial" w:cs="Arial"/>
-          <w:sz w:val="24"/>
-          <w:szCs w:val="24"/>
-        </w:rPr>
-        <w:t>Somente itens de pedidos com status ENTREGUE poderão receber solicitação de troca.</w:t>
-      </w:r>
-    </w:p>
-    <w:p>
-      <w:pPr>
-        <w:pStyle w:val="PargrafodaLista"/>
-        <w:spacing w:line="360" w:lineRule="auto"/>
-        <w:jc w:val="both"/>
-        <w:rPr>
-          <w:rFonts w:ascii="Arial" w:hAnsi="Arial" w:cs="Arial"/>
-          <w:sz w:val="24"/>
-          <w:szCs w:val="24"/>
-        </w:rPr>
-      </w:pPr>
-    </w:p>
-    <w:p>
-      <w:pPr>
-        <w:pStyle w:val="PargrafodaLista"/>
-        <w:numPr>
-          <w:ilvl w:val="0"/>
-          <w:numId w:val="10"/>
-        </w:numPr>
-        <w:spacing w:line="360" w:lineRule="auto"/>
-        <w:jc w:val="both"/>
-        <w:rPr>
-          <w:rFonts w:ascii="Arial" w:hAnsi="Arial" w:cs="Arial"/>
-          <w:sz w:val="24"/>
-          <w:szCs w:val="24"/>
-        </w:rPr>
-      </w:pPr>
-      <w:r>
-        <w:rPr>
-          <w:rFonts w:ascii="Arial" w:hAnsi="Arial" w:cs="Arial"/>
-          <w:sz w:val="24"/>
-          <w:szCs w:val="24"/>
-        </w:rPr>
-        <w:t>RN0044</w:t>
-      </w:r>
-      <w:r>
-        <w:rPr>
-          <w:rFonts w:ascii="Arial" w:hAnsi="Arial" w:cs="Arial"/>
-          <w:sz w:val="24"/>
-          <w:szCs w:val="24"/>
-        </w:rPr>
-        <w:t xml:space="preserve"> - </w:t>
-      </w:r>
-      <w:r>
-        <w:rPr>
-          <w:rFonts w:ascii="Arial" w:hAnsi="Arial" w:cs="Arial"/>
-          <w:sz w:val="24"/>
-          <w:szCs w:val="24"/>
-        </w:rPr>
-        <w:t>Bloqueio de produtos</w:t>
-      </w:r>
-      <w:r>
-        <w:rPr>
-          <w:rFonts w:ascii="Arial" w:hAnsi="Arial" w:cs="Arial"/>
-          <w:sz w:val="24"/>
-          <w:szCs w:val="24"/>
-        </w:rPr>
-        <w:t xml:space="preserve">: </w:t>
-      </w:r>
-      <w:r>
-        <w:rPr>
-          <w:rFonts w:ascii="Arial" w:hAnsi="Arial" w:cs="Arial"/>
-          <w:sz w:val="24"/>
-          <w:szCs w:val="24"/>
-        </w:rPr>
-        <w:t>Ao adicionar o item no carrinho, este deverá ser temporiamente bloqueado para que novas compras não sejam solicitadas. Tal bloqueio só deve ser retirado no caso da compra que gerou tal status não ser efetivada ou aprovada em um prazo parametrizado, o prazo deve levar em consideração o momento do bloqueio. Obs.: O prazo parametrizado deve ser relativo ao último item incluído no carrinho.</w:t>
-      </w:r>
-    </w:p>
-    <w:p>
-      <w:pPr>
-        <w:pStyle w:val="PargrafodaLista"/>
-        <w:rPr>
-          <w:rFonts w:ascii="Arial" w:hAnsi="Arial" w:cs="Arial"/>
-          <w:sz w:val="24"/>
-          <w:szCs w:val="24"/>
-        </w:rPr>
-      </w:pPr>
-    </w:p>
-    <w:p>
-      <w:pPr>
-        <w:pStyle w:val="PargrafodaLista"/>
-        <w:spacing w:line="360" w:lineRule="auto"/>
-        <w:jc w:val="both"/>
-        <w:rPr>
-          <w:rFonts w:ascii="Arial" w:hAnsi="Arial" w:cs="Arial"/>
-          <w:sz w:val="24"/>
-          <w:szCs w:val="24"/>
-        </w:rPr>
-      </w:pPr>
-    </w:p>
-    <w:p>
-      <w:pPr>
-        <w:pStyle w:val="PargrafodaLista"/>
-        <w:numPr>
-          <w:ilvl w:val="0"/>
-          <w:numId w:val="10"/>
-        </w:numPr>
-        <w:spacing w:line="360" w:lineRule="auto"/>
-        <w:jc w:val="both"/>
-        <w:rPr>
-          <w:rFonts w:ascii="Arial" w:hAnsi="Arial" w:cs="Arial"/>
-          <w:sz w:val="24"/>
-          <w:szCs w:val="24"/>
-        </w:rPr>
-      </w:pPr>
-      <w:r>
-        <w:rPr>
-          <w:rFonts w:ascii="Arial" w:hAnsi="Arial" w:cs="Arial"/>
-          <w:sz w:val="24"/>
-          <w:szCs w:val="24"/>
-        </w:rPr>
-        <w:lastRenderedPageBreak/>
-        <w:t>RNF0045</w:t>
-      </w:r>
-      <w:r>
-        <w:rPr>
-          <w:rFonts w:ascii="Arial" w:hAnsi="Arial" w:cs="Arial"/>
-          <w:sz w:val="24"/>
-          <w:szCs w:val="24"/>
-        </w:rPr>
-        <w:t xml:space="preserve"> - </w:t>
-      </w:r>
-      <w:r>
-        <w:rPr>
-          <w:rFonts w:ascii="Arial" w:hAnsi="Arial" w:cs="Arial"/>
-          <w:sz w:val="24"/>
-          <w:szCs w:val="24"/>
-        </w:rPr>
-        <w:t>Retirar item do carrinho</w:t>
-      </w:r>
-      <w:r>
-        <w:rPr>
-          <w:rFonts w:ascii="Arial" w:hAnsi="Arial" w:cs="Arial"/>
-          <w:sz w:val="24"/>
-          <w:szCs w:val="24"/>
-        </w:rPr>
-        <w:t xml:space="preserve">: </w:t>
-      </w:r>
-      <w:r>
-        <w:rPr>
-          <w:rFonts w:ascii="Arial" w:hAnsi="Arial" w:cs="Arial"/>
-          <w:sz w:val="24"/>
-          <w:szCs w:val="24"/>
-        </w:rPr>
-        <w:t>Toda vez que um item for desbloqueado todos</w:t>
-      </w:r>
-      <w:r>
-        <w:rPr>
-          <w:rFonts w:ascii="Arial" w:hAnsi="Arial" w:cs="Arial"/>
-          <w:sz w:val="24"/>
-          <w:szCs w:val="24"/>
-        </w:rPr>
-        <w:t xml:space="preserve"> os</w:t>
-      </w:r>
-      <w:r>
-        <w:rPr>
-          <w:rFonts w:ascii="Arial" w:hAnsi="Arial" w:cs="Arial"/>
-          <w:sz w:val="24"/>
-          <w:szCs w:val="24"/>
-        </w:rPr>
-        <w:t xml:space="preserve"> itens do mesmo produto deverão ser retirados do carrinho de compra que gerou o prazo de bloqueio. </w:t>
-      </w:r>
-    </w:p>
-    <w:p>
-      <w:pPr>
-        <w:pStyle w:val="PargrafodaLista"/>
-        <w:spacing w:line="360" w:lineRule="auto"/>
-        <w:jc w:val="both"/>
-        <w:rPr>
-          <w:rFonts w:ascii="Arial" w:hAnsi="Arial" w:cs="Arial"/>
-          <w:sz w:val="24"/>
-          <w:szCs w:val="24"/>
-        </w:rPr>
-      </w:pPr>
-    </w:p>
-    <w:p>
-      <w:pPr>
-        <w:spacing w:line="360" w:lineRule="auto"/>
-        <w:jc w:val="both"/>
-        <w:rPr>
-          <w:rFonts w:ascii="Arial" w:hAnsi="Arial" w:cs="Arial"/>
-          <w:sz w:val="24"/>
-          <w:szCs w:val="24"/>
-        </w:rPr>
-      </w:pPr>
-      <w:r>
-        <w:rPr>
-          <w:rFonts w:ascii="Arial" w:hAnsi="Arial" w:cs="Arial"/>
-          <w:sz w:val="24"/>
-          <w:szCs w:val="24"/>
-        </w:rPr>
-        <w:t>Grupo: Controle de estoque</w:t>
-      </w:r>
-    </w:p>
-    <w:p>
-      <w:pPr>
-        <w:pStyle w:val="PargrafodaLista"/>
-        <w:numPr>
-          <w:ilvl w:val="0"/>
-          <w:numId w:val="11"/>
-        </w:numPr>
-        <w:spacing w:line="360" w:lineRule="auto"/>
-        <w:jc w:val="both"/>
-        <w:rPr>
-          <w:rFonts w:ascii="Arial" w:hAnsi="Arial" w:cs="Arial"/>
-          <w:sz w:val="24"/>
-          <w:szCs w:val="24"/>
-        </w:rPr>
-      </w:pPr>
-      <w:r>
-        <w:rPr>
-          <w:rFonts w:ascii="Arial" w:hAnsi="Arial" w:cs="Arial"/>
-          <w:sz w:val="24"/>
-          <w:szCs w:val="24"/>
-        </w:rPr>
-        <w:t>RN0051</w:t>
-      </w:r>
-      <w:r>
-        <w:rPr>
-          <w:rFonts w:ascii="Arial" w:hAnsi="Arial" w:cs="Arial"/>
-          <w:sz w:val="24"/>
-          <w:szCs w:val="24"/>
-        </w:rPr>
-        <w:t xml:space="preserve"> - </w:t>
-      </w:r>
-      <w:r>
-        <w:rPr>
-          <w:rFonts w:ascii="Arial" w:hAnsi="Arial" w:cs="Arial"/>
-          <w:sz w:val="24"/>
-          <w:szCs w:val="24"/>
-        </w:rPr>
-        <w:t>Validar dados de estoque</w:t>
-      </w:r>
-      <w:r>
-        <w:rPr>
-          <w:rFonts w:ascii="Arial" w:hAnsi="Arial" w:cs="Arial"/>
-          <w:sz w:val="24"/>
-          <w:szCs w:val="24"/>
-        </w:rPr>
-        <w:t xml:space="preserve">: </w:t>
-      </w:r>
-      <w:r>
-        <w:rPr>
-          <w:rFonts w:ascii="Arial" w:hAnsi="Arial" w:cs="Arial"/>
-          <w:sz w:val="24"/>
-          <w:szCs w:val="24"/>
-        </w:rPr>
-        <w:t>Para cada entrada em estoque, deve ser obrigatoriamente informado o produto</w:t>
-      </w:r>
-      <w:r>
-        <w:rPr>
-          <w:rFonts w:ascii="Arial" w:hAnsi="Arial" w:cs="Arial"/>
-          <w:sz w:val="24"/>
-          <w:szCs w:val="24"/>
-        </w:rPr>
-        <w:t xml:space="preserve"> e</w:t>
-      </w:r>
-      <w:r>
-        <w:rPr>
-          <w:rFonts w:ascii="Arial" w:hAnsi="Arial" w:cs="Arial"/>
-          <w:sz w:val="24"/>
-          <w:szCs w:val="24"/>
-        </w:rPr>
-        <w:t xml:space="preserve"> a quantidade.</w:t>
-      </w:r>
-    </w:p>
-    <w:p>
-      <w:pPr>
-        <w:pStyle w:val="PargrafodaLista"/>
-        <w:spacing w:line="360" w:lineRule="auto"/>
-        <w:jc w:val="both"/>
-        <w:rPr>
-          <w:rFonts w:ascii="Arial" w:hAnsi="Arial" w:cs="Arial"/>
-          <w:sz w:val="24"/>
-          <w:szCs w:val="24"/>
-        </w:rPr>
-      </w:pPr>
-    </w:p>
-    <w:p>
-      <w:pPr>
-        <w:pStyle w:val="PargrafodaLista"/>
-        <w:numPr>
-          <w:ilvl w:val="0"/>
-          <w:numId w:val="11"/>
-        </w:numPr>
-        <w:spacing w:line="360" w:lineRule="auto"/>
-        <w:jc w:val="both"/>
-        <w:rPr>
-          <w:rFonts w:ascii="Arial" w:hAnsi="Arial" w:cs="Arial"/>
-          <w:sz w:val="24"/>
-          <w:szCs w:val="24"/>
-        </w:rPr>
-      </w:pPr>
-      <w:r>
-        <w:rPr>
-          <w:rFonts w:ascii="Arial" w:hAnsi="Arial" w:cs="Arial"/>
-          <w:sz w:val="24"/>
-          <w:szCs w:val="24"/>
-        </w:rPr>
-        <w:t>RN0061</w:t>
-      </w:r>
-      <w:r>
-        <w:rPr>
-          <w:rFonts w:ascii="Arial" w:hAnsi="Arial" w:cs="Arial"/>
-          <w:sz w:val="24"/>
-          <w:szCs w:val="24"/>
-        </w:rPr>
-        <w:t xml:space="preserve"> - </w:t>
-      </w:r>
-      <w:r>
-        <w:rPr>
-          <w:rFonts w:ascii="Arial" w:hAnsi="Arial" w:cs="Arial"/>
-          <w:sz w:val="24"/>
-          <w:szCs w:val="24"/>
-        </w:rPr>
-        <w:t>Quantidade de itens</w:t>
-      </w:r>
-      <w:r>
-        <w:rPr>
-          <w:rFonts w:ascii="Arial" w:hAnsi="Arial" w:cs="Arial"/>
-          <w:sz w:val="24"/>
-          <w:szCs w:val="24"/>
-        </w:rPr>
-        <w:t xml:space="preserve">: </w:t>
-      </w:r>
-      <w:r>
-        <w:rPr>
-          <w:rFonts w:ascii="Arial" w:hAnsi="Arial" w:cs="Arial"/>
-          <w:sz w:val="24"/>
-          <w:szCs w:val="24"/>
-        </w:rPr>
-        <w:t xml:space="preserve">Não deve ser permitido que seja realizado a entrada de itens de </w:t>
-      </w:r>
-      <w:r>
-        <w:rPr>
-          <w:rFonts w:ascii="Arial" w:hAnsi="Arial" w:cs="Arial"/>
-          <w:sz w:val="24"/>
-          <w:szCs w:val="24"/>
-        </w:rPr>
-        <w:t>Cartas</w:t>
-      </w:r>
-      <w:r>
-        <w:rPr>
-          <w:rFonts w:ascii="Arial" w:hAnsi="Arial" w:cs="Arial"/>
-          <w:sz w:val="24"/>
-          <w:szCs w:val="24"/>
-        </w:rPr>
-        <w:t xml:space="preserve"> com quantidade igual a zero.</w:t>
-      </w:r>
-    </w:p>
-    <w:p>
-      <w:pPr>
-        <w:pStyle w:val="PargrafodaLista"/>
-        <w:rPr>
-          <w:rFonts w:ascii="Arial" w:hAnsi="Arial" w:cs="Arial"/>
-          <w:sz w:val="24"/>
-          <w:szCs w:val="24"/>
-        </w:rPr>
-      </w:pPr>
-    </w:p>
-    <w:p>
-      <w:pPr>
-        <w:pStyle w:val="PargrafodaLista"/>
-        <w:spacing w:line="360" w:lineRule="auto"/>
-        <w:jc w:val="both"/>
-        <w:rPr>
-          <w:rFonts w:ascii="Arial" w:hAnsi="Arial" w:cs="Arial"/>
-          <w:sz w:val="24"/>
-          <w:szCs w:val="24"/>
-        </w:rPr>
-      </w:pPr>
-    </w:p>
-    <w:p>
-      <w:pPr>
-        <w:pStyle w:val="PargrafodaLista"/>
-        <w:numPr>
-          <w:ilvl w:val="0"/>
-          <w:numId w:val="11"/>
-        </w:numPr>
-        <w:spacing w:line="360" w:lineRule="auto"/>
-        <w:jc w:val="both"/>
-        <w:rPr>
-          <w:rFonts w:ascii="Arial" w:hAnsi="Arial" w:cs="Arial"/>
-          <w:sz w:val="24"/>
-          <w:szCs w:val="24"/>
-        </w:rPr>
-      </w:pPr>
-      <w:r>
-        <w:rPr>
-          <w:rFonts w:ascii="Arial" w:hAnsi="Arial" w:cs="Arial"/>
-          <w:sz w:val="24"/>
-          <w:szCs w:val="24"/>
-        </w:rPr>
-        <w:t>RNF006</w:t>
-      </w:r>
-      <w:r>
-        <w:rPr>
-          <w:rFonts w:ascii="Arial" w:hAnsi="Arial" w:cs="Arial"/>
-          <w:sz w:val="24"/>
-          <w:szCs w:val="24"/>
-        </w:rPr>
-        <w:t>2</w:t>
-      </w:r>
-      <w:r>
-        <w:rPr>
-          <w:rFonts w:ascii="Arial" w:hAnsi="Arial" w:cs="Arial"/>
-          <w:sz w:val="24"/>
-          <w:szCs w:val="24"/>
-        </w:rPr>
-        <w:t xml:space="preserve"> - </w:t>
-      </w:r>
-      <w:r>
-        <w:rPr>
-          <w:rFonts w:ascii="Arial" w:hAnsi="Arial" w:cs="Arial"/>
-          <w:sz w:val="24"/>
-          <w:szCs w:val="24"/>
-        </w:rPr>
-        <w:t>Data de entrada</w:t>
-      </w:r>
-      <w:r>
-        <w:rPr>
-          <w:rFonts w:ascii="Arial" w:hAnsi="Arial" w:cs="Arial"/>
-          <w:sz w:val="24"/>
-          <w:szCs w:val="24"/>
-        </w:rPr>
-        <w:t xml:space="preserve">: </w:t>
-      </w:r>
-      <w:r>
-        <w:rPr>
-          <w:rFonts w:ascii="Arial" w:hAnsi="Arial" w:cs="Arial"/>
-          <w:sz w:val="24"/>
-          <w:szCs w:val="24"/>
-        </w:rPr>
-        <w:t>Não deve ser permitido que itens sejam registrados sem que uma data de entrada seja registrada.</w:t>
-      </w:r>
+        <w:spacing w:line="360" w:lineRule="auto"/>
+        <w:ind w:left="360"/>
+        <w:jc w:val="both"/>
+        <w:rPr>
+          <w:rFonts w:ascii="Arial" w:hAnsi="Arial" w:cs="Arial"/>
+          <w:sz w:val="24"/>
+          <w:szCs w:val="24"/>
+        </w:rPr>
+      </w:pPr>
     </w:p>
     <w:sectPr>
       <w:pgSz w:w="11906" w:h="16838"/>

</xml_diff>